<commit_message>
Korisnicko uputstvo - Admin DZ
</commit_message>
<xml_diff>
--- a/Dokumentacija/Korisnicko Uputstvo - Admin Doma zdravlja.docx
+++ b/Dokumentacija/Korisnicko Uputstvo - Admin Doma zdravlja.docx
@@ -616,7 +616,7 @@
       <w:r>
         <w:fldChar w:fldCharType="separate"/>
       </w:r>
-      <w:hyperlink w:anchor="_Toc484095226" w:history="1">
+      <w:hyperlink w:anchor="_Toc484109664" w:history="1">
         <w:r>
           <w:rPr>
             <w:rStyle w:val="Hyperlink"/>
@@ -661,7 +661,7 @@
             <w:noProof/>
             <w:webHidden/>
           </w:rPr>
-          <w:instrText xml:space="preserve"> PAGEREF _Toc484095226 \h </w:instrText>
+          <w:instrText xml:space="preserve"> PAGEREF _Toc484109664 \h </w:instrText>
         </w:r>
         <w:r>
           <w:rPr>
@@ -705,7 +705,7 @@
           <w:szCs w:val="22"/>
         </w:rPr>
       </w:pPr>
-      <w:hyperlink w:anchor="_Toc484095227" w:history="1">
+      <w:hyperlink w:anchor="_Toc484109665" w:history="1">
         <w:r>
           <w:rPr>
             <w:rStyle w:val="Hyperlink"/>
@@ -750,7 +750,7 @@
             <w:noProof/>
             <w:webHidden/>
           </w:rPr>
-          <w:instrText xml:space="preserve"> PAGEREF _Toc484095227 \h </w:instrText>
+          <w:instrText xml:space="preserve"> PAGEREF _Toc484109665 \h </w:instrText>
         </w:r>
         <w:r>
           <w:rPr>
@@ -794,7 +794,7 @@
           <w:szCs w:val="22"/>
         </w:rPr>
       </w:pPr>
-      <w:hyperlink w:anchor="_Toc484095228" w:history="1">
+      <w:hyperlink w:anchor="_Toc484109666" w:history="1">
         <w:r>
           <w:rPr>
             <w:rStyle w:val="Hyperlink"/>
@@ -839,7 +839,7 @@
             <w:noProof/>
             <w:webHidden/>
           </w:rPr>
-          <w:instrText xml:space="preserve"> PAGEREF _Toc484095228 \h </w:instrText>
+          <w:instrText xml:space="preserve"> PAGEREF _Toc484109666 \h </w:instrText>
         </w:r>
         <w:r>
           <w:rPr>
@@ -883,7 +883,7 @@
           <w:szCs w:val="22"/>
         </w:rPr>
       </w:pPr>
-      <w:hyperlink w:anchor="_Toc484095229" w:history="1">
+      <w:hyperlink w:anchor="_Toc484109667" w:history="1">
         <w:r>
           <w:rPr>
             <w:rStyle w:val="Hyperlink"/>
@@ -907,15 +907,7 @@
             <w:noProof/>
             <w:lang w:val="pl-PL"/>
           </w:rPr>
-          <w:t>Administrator Doma zdravlja</w:t>
-        </w:r>
-        <w:r>
-          <w:rPr>
-            <w:rStyle w:val="Hyperlink"/>
-            <w:noProof/>
-            <w:lang w:val="pl-PL"/>
-          </w:rPr>
-          <w:t xml:space="preserve"> desktop aplikacija</w:t>
+          <w:t>Administrator Doma zdravlja desktop aplikacija</w:t>
         </w:r>
         <w:r>
           <w:rPr>
@@ -936,7 +928,7 @@
             <w:noProof/>
             <w:webHidden/>
           </w:rPr>
-          <w:instrText xml:space="preserve"> PAGEREF _Toc484095229 \h </w:instrText>
+          <w:instrText xml:space="preserve"> PAGEREF _Toc484109667 \h </w:instrText>
         </w:r>
         <w:r>
           <w:rPr>
@@ -956,7 +948,7 @@
             <w:noProof/>
             <w:webHidden/>
           </w:rPr>
-          <w:t>5</w:t>
+          <w:t>4</w:t>
         </w:r>
         <w:r>
           <w:rPr>
@@ -980,7 +972,7 @@
           <w:szCs w:val="22"/>
         </w:rPr>
       </w:pPr>
-      <w:hyperlink w:anchor="_Toc484095230" w:history="1">
+      <w:hyperlink w:anchor="_Toc484109668" w:history="1">
         <w:r>
           <w:rPr>
             <w:rStyle w:val="Hyperlink"/>
@@ -1004,23 +996,7 @@
             <w:noProof/>
             <w:lang w:val="pl-PL"/>
           </w:rPr>
-          <w:t xml:space="preserve">Pokretanje i logovanje na </w:t>
-        </w:r>
-        <w:r>
-          <w:rPr>
-            <w:rStyle w:val="Hyperlink"/>
-            <w:noProof/>
-            <w:lang w:val="pl-PL"/>
-          </w:rPr>
-          <w:t>Administrator Doma zdravlja</w:t>
-        </w:r>
-        <w:r>
-          <w:rPr>
-            <w:rStyle w:val="Hyperlink"/>
-            <w:noProof/>
-            <w:lang w:val="pl-PL"/>
-          </w:rPr>
-          <w:t xml:space="preserve"> desktop aplikaciju</w:t>
+          <w:t>Pokretanje i logovanje na Administrator Doma zdravlja desktop aplikaciju</w:t>
         </w:r>
         <w:r>
           <w:rPr>
@@ -1041,7 +1017,7 @@
             <w:noProof/>
             <w:webHidden/>
           </w:rPr>
-          <w:instrText xml:space="preserve"> PAGEREF _Toc484095230 \h </w:instrText>
+          <w:instrText xml:space="preserve"> PAGEREF _Toc484109668 \h </w:instrText>
         </w:r>
         <w:r>
           <w:rPr>
@@ -1085,7 +1061,7 @@
           <w:szCs w:val="22"/>
         </w:rPr>
       </w:pPr>
-      <w:hyperlink w:anchor="_Toc484095231" w:history="1">
+      <w:hyperlink w:anchor="_Toc484109669" w:history="1">
         <w:r>
           <w:rPr>
             <w:rStyle w:val="Hyperlink"/>
@@ -1109,23 +1085,7 @@
             <w:noProof/>
             <w:lang w:val="fi-FI"/>
           </w:rPr>
-          <w:t xml:space="preserve">Opis </w:t>
-        </w:r>
-        <w:r>
-          <w:rPr>
-            <w:rStyle w:val="Hyperlink"/>
-            <w:noProof/>
-            <w:lang w:val="fi-FI"/>
-          </w:rPr>
-          <w:t>Administrator Doma zdravlja</w:t>
-        </w:r>
-        <w:r>
-          <w:rPr>
-            <w:rStyle w:val="Hyperlink"/>
-            <w:noProof/>
-            <w:lang w:val="fi-FI"/>
-          </w:rPr>
-          <w:t xml:space="preserve"> korisničkog okruženja</w:t>
+          <w:t>Opis Administrator Doma zdravlja korisničkog okruženja</w:t>
         </w:r>
         <w:r>
           <w:rPr>
@@ -1146,7 +1106,7 @@
             <w:noProof/>
             <w:webHidden/>
           </w:rPr>
-          <w:instrText xml:space="preserve"> PAGEREF _Toc484095231 \h </w:instrText>
+          <w:instrText xml:space="preserve"> PAGEREF _Toc484109669 \h </w:instrText>
         </w:r>
         <w:r>
           <w:rPr>
@@ -1190,7 +1150,7 @@
           <w:szCs w:val="22"/>
         </w:rPr>
       </w:pPr>
-      <w:hyperlink w:anchor="_Toc484095232" w:history="1">
+      <w:hyperlink w:anchor="_Toc484109670" w:history="1">
         <w:r>
           <w:rPr>
             <w:rStyle w:val="Hyperlink"/>
@@ -1212,7 +1172,7 @@
             <w:rStyle w:val="Hyperlink"/>
             <w:noProof/>
           </w:rPr>
-          <w:t>Promena izabranog lekara</w:t>
+          <w:t>Brisanje lekara</w:t>
         </w:r>
         <w:r>
           <w:rPr>
@@ -1233,7 +1193,7 @@
             <w:noProof/>
             <w:webHidden/>
           </w:rPr>
-          <w:instrText xml:space="preserve"> PAGEREF _Toc484095232 \h </w:instrText>
+          <w:instrText xml:space="preserve"> PAGEREF _Toc484109670 \h </w:instrText>
         </w:r>
         <w:r>
           <w:rPr>
@@ -1253,7 +1213,7 @@
             <w:noProof/>
             <w:webHidden/>
           </w:rPr>
-          <w:t>6</w:t>
+          <w:t>8</w:t>
         </w:r>
         <w:r>
           <w:rPr>
@@ -1277,7 +1237,7 @@
           <w:szCs w:val="22"/>
         </w:rPr>
       </w:pPr>
-      <w:hyperlink w:anchor="_Toc484095233" w:history="1">
+      <w:hyperlink w:anchor="_Toc484109671" w:history="1">
         <w:r>
           <w:rPr>
             <w:rStyle w:val="Hyperlink"/>
@@ -1299,7 +1259,7 @@
             <w:rStyle w:val="Hyperlink"/>
             <w:noProof/>
           </w:rPr>
-          <w:t>Prikaz vakcina</w:t>
+          <w:t>Unošenje novog lekara</w:t>
         </w:r>
         <w:r>
           <w:rPr>
@@ -1320,7 +1280,7 @@
             <w:noProof/>
             <w:webHidden/>
           </w:rPr>
-          <w:instrText xml:space="preserve"> PAGEREF _Toc484095233 \h </w:instrText>
+          <w:instrText xml:space="preserve"> PAGEREF _Toc484109671 \h </w:instrText>
         </w:r>
         <w:r>
           <w:rPr>
@@ -1340,7 +1300,7 @@
             <w:noProof/>
             <w:webHidden/>
           </w:rPr>
-          <w:t>7</w:t>
+          <w:t>8</w:t>
         </w:r>
         <w:r>
           <w:rPr>
@@ -1364,7 +1324,7 @@
           <w:szCs w:val="22"/>
         </w:rPr>
       </w:pPr>
-      <w:hyperlink w:anchor="_Toc484095234" w:history="1">
+      <w:hyperlink w:anchor="_Toc484109672" w:history="1">
         <w:r>
           <w:rPr>
             <w:rStyle w:val="Hyperlink"/>
@@ -1386,7 +1346,7 @@
             <w:rStyle w:val="Hyperlink"/>
             <w:noProof/>
           </w:rPr>
-          <w:t>Prikaz prethodnih dijagnoza</w:t>
+          <w:t>Ažuriranje lekara</w:t>
         </w:r>
         <w:r>
           <w:rPr>
@@ -1407,7 +1367,7 @@
             <w:noProof/>
             <w:webHidden/>
           </w:rPr>
-          <w:instrText xml:space="preserve"> PAGEREF _Toc484095234 \h </w:instrText>
+          <w:instrText xml:space="preserve"> PAGEREF _Toc484109672 \h </w:instrText>
         </w:r>
         <w:r>
           <w:rPr>
@@ -1427,7 +1387,7 @@
             <w:noProof/>
             <w:webHidden/>
           </w:rPr>
-          <w:t>8</w:t>
+          <w:t>9</w:t>
         </w:r>
         <w:r>
           <w:rPr>
@@ -1451,7 +1411,7 @@
           <w:szCs w:val="22"/>
         </w:rPr>
       </w:pPr>
-      <w:hyperlink w:anchor="_Toc484095235" w:history="1">
+      <w:hyperlink w:anchor="_Toc484109673" w:history="1">
         <w:r>
           <w:rPr>
             <w:rStyle w:val="Hyperlink"/>
@@ -1473,7 +1433,7 @@
             <w:rStyle w:val="Hyperlink"/>
             <w:noProof/>
           </w:rPr>
-          <w:t>Prikaz terapija</w:t>
+          <w:t>Brisanje medicinskog osoblja</w:t>
         </w:r>
         <w:r>
           <w:rPr>
@@ -1494,7 +1454,7 @@
             <w:noProof/>
             <w:webHidden/>
           </w:rPr>
-          <w:instrText xml:space="preserve"> PAGEREF _Toc484095235 \h </w:instrText>
+          <w:instrText xml:space="preserve"> PAGEREF _Toc484109673 \h </w:instrText>
         </w:r>
         <w:r>
           <w:rPr>
@@ -1514,7 +1474,7 @@
             <w:noProof/>
             <w:webHidden/>
           </w:rPr>
-          <w:t>8</w:t>
+          <w:t>10</w:t>
         </w:r>
         <w:r>
           <w:rPr>
@@ -1538,7 +1498,7 @@
           <w:szCs w:val="22"/>
         </w:rPr>
       </w:pPr>
-      <w:hyperlink w:anchor="_Toc484095236" w:history="1">
+      <w:hyperlink w:anchor="_Toc484109674" w:history="1">
         <w:r>
           <w:rPr>
             <w:rStyle w:val="Hyperlink"/>
@@ -1562,7 +1522,7 @@
             <w:noProof/>
             <w:lang w:val="pl-PL"/>
           </w:rPr>
-          <w:t>Promena kontakt informacija</w:t>
+          <w:t>Unošenje novog medicinskog osoblja</w:t>
         </w:r>
         <w:r>
           <w:rPr>
@@ -1583,7 +1543,7 @@
             <w:noProof/>
             <w:webHidden/>
           </w:rPr>
-          <w:instrText xml:space="preserve"> PAGEREF _Toc484095236 \h </w:instrText>
+          <w:instrText xml:space="preserve"> PAGEREF _Toc484109674 \h </w:instrText>
         </w:r>
         <w:r>
           <w:rPr>
@@ -1603,7 +1563,7 @@
             <w:noProof/>
             <w:webHidden/>
           </w:rPr>
-          <w:t>9</w:t>
+          <w:t>11</w:t>
         </w:r>
         <w:r>
           <w:rPr>
@@ -1627,7 +1587,7 @@
           <w:szCs w:val="22"/>
         </w:rPr>
       </w:pPr>
-      <w:hyperlink w:anchor="_Toc484095237" w:history="1">
+      <w:hyperlink w:anchor="_Toc484109675" w:history="1">
         <w:r>
           <w:rPr>
             <w:rStyle w:val="Hyperlink"/>
@@ -1651,7 +1611,7 @@
             <w:noProof/>
             <w:lang w:val="pl-PL"/>
           </w:rPr>
-          <w:t>Zakazivanje termina</w:t>
+          <w:t>Ažuriranje medicinskog osoblja</w:t>
         </w:r>
         <w:r>
           <w:rPr>
@@ -1672,7 +1632,7 @@
             <w:noProof/>
             <w:webHidden/>
           </w:rPr>
-          <w:instrText xml:space="preserve"> PAGEREF _Toc484095237 \h </w:instrText>
+          <w:instrText xml:space="preserve"> PAGEREF _Toc484109675 \h </w:instrText>
         </w:r>
         <w:r>
           <w:rPr>
@@ -1692,7 +1652,7 @@
             <w:noProof/>
             <w:webHidden/>
           </w:rPr>
-          <w:t>9</w:t>
+          <w:t>12</w:t>
         </w:r>
         <w:r>
           <w:rPr>
@@ -1716,7 +1676,7 @@
           <w:szCs w:val="22"/>
         </w:rPr>
       </w:pPr>
-      <w:hyperlink w:anchor="_Toc484095238" w:history="1">
+      <w:hyperlink w:anchor="_Toc484109676" w:history="1">
         <w:r>
           <w:rPr>
             <w:rStyle w:val="Hyperlink"/>
@@ -1761,7 +1721,7 @@
             <w:noProof/>
             <w:webHidden/>
           </w:rPr>
-          <w:instrText xml:space="preserve"> PAGEREF _Toc484095238 \h </w:instrText>
+          <w:instrText xml:space="preserve"> PAGEREF _Toc484109676 \h </w:instrText>
         </w:r>
         <w:r>
           <w:rPr>
@@ -1781,7 +1741,7 @@
             <w:noProof/>
             <w:webHidden/>
           </w:rPr>
-          <w:t>11</w:t>
+          <w:t>14</w:t>
         </w:r>
         <w:r>
           <w:rPr>
@@ -1805,7 +1765,7 @@
           <w:szCs w:val="22"/>
         </w:rPr>
       </w:pPr>
-      <w:hyperlink w:anchor="_Toc484095239" w:history="1">
+      <w:hyperlink w:anchor="_Toc484109677" w:history="1">
         <w:r>
           <w:rPr>
             <w:rStyle w:val="Hyperlink"/>
@@ -1850,7 +1810,7 @@
             <w:noProof/>
             <w:webHidden/>
           </w:rPr>
-          <w:instrText xml:space="preserve"> PAGEREF _Toc484095239 \h </w:instrText>
+          <w:instrText xml:space="preserve"> PAGEREF _Toc484109677 \h </w:instrText>
         </w:r>
         <w:r>
           <w:rPr>
@@ -1870,7 +1830,7 @@
             <w:noProof/>
             <w:webHidden/>
           </w:rPr>
-          <w:t>11</w:t>
+          <w:t>14</w:t>
         </w:r>
         <w:r>
           <w:rPr>
@@ -2306,7 +2266,7 @@
           <w:lang w:val="pl-PL"/>
         </w:rPr>
       </w:pPr>
-      <w:bookmarkStart w:id="0" w:name="_Toc484095226"/>
+      <w:bookmarkStart w:id="0" w:name="_Toc484109664"/>
       <w:r>
         <w:rPr>
           <w:lang w:val="pl-PL"/>
@@ -2422,7 +2382,7 @@
           <w:lang w:val="pl-PL"/>
         </w:rPr>
       </w:pPr>
-      <w:bookmarkStart w:id="1" w:name="_Toc484095227"/>
+      <w:bookmarkStart w:id="1" w:name="_Toc484109665"/>
       <w:r>
         <w:rPr>
           <w:lang w:val="pl-PL"/>
@@ -2608,7 +2568,7 @@
           <w:lang w:val="pl-PL"/>
         </w:rPr>
       </w:pPr>
-      <w:bookmarkStart w:id="2" w:name="_Toc484095228"/>
+      <w:bookmarkStart w:id="2" w:name="_Toc484109666"/>
       <w:r>
         <w:rPr>
           <w:lang w:val="pl-PL"/>
@@ -2652,7 +2612,7 @@
           <w:lang w:val="pl-PL"/>
         </w:rPr>
       </w:pPr>
-      <w:bookmarkStart w:id="3" w:name="_Toc484095229"/>
+      <w:bookmarkStart w:id="3" w:name="_Toc484109667"/>
       <w:r>
         <w:rPr>
           <w:lang w:val="pl-PL"/>
@@ -2678,9 +2638,6 @@
       <w:pPr>
         <w:pStyle w:val="BodyText"/>
         <w:ind w:left="0" w:firstLine="720"/>
-        <w:rPr>
-          <w:lang/>
-        </w:rPr>
       </w:pPr>
       <w:r>
         <w:rPr>
@@ -2736,7 +2693,7 @@
           <w:lang w:val="pl-PL"/>
         </w:rPr>
       </w:pPr>
-      <w:bookmarkStart w:id="4" w:name="_Toc484095230"/>
+      <w:bookmarkStart w:id="4" w:name="_Toc484109668"/>
       <w:r>
         <w:rPr>
           <w:lang w:val="pl-PL"/>
@@ -3207,7 +3164,7 @@
           <w:lang w:val="fi-FI"/>
         </w:rPr>
       </w:pPr>
-      <w:bookmarkStart w:id="5" w:name="_Toc484095231"/>
+      <w:bookmarkStart w:id="5" w:name="_Toc484109669"/>
       <w:r>
         <w:rPr>
           <w:lang w:val="fi-FI"/>
@@ -3551,7 +3508,7 @@
           <w:sz w:val="20"/>
           <w:szCs w:val="20"/>
         </w:rPr>
-        <w:t xml:space="preserve">Dodatna mogućnost koja je pružena je da klikom na lekara ili osobe iz tabele, forma popunjava kontrole kao što su “JMBG, Ime, Srednje Slovo, Prezime, Lozinka, Datum Rođenja radi lakše manipulacije izabranim podacima. Dugme. Za lekare će biti omogućen unos pregled i unos smene u kojoj radi, dok za medicinsko osoblje ova funkcionalnost nije implementirana i dugme će biti onemogućeno. </w:t>
+        <w:t xml:space="preserve">Dodatna mogućnost koja je pružena je da klikom na lekara ili osobe iz tabele, forma popunjava kontrole kao što su “JMBG, Ime, Srednje Slovo, Prezime, Lozinka, Datum Rođenja radi lakše manipulacije izabranim podacima. Za lekare će biti omogućen pregled i unos smene u kojoj radi, dok za medicinsko osoblje ova funkcionalnost nije implementirana i dugme će biti onemogućeno. </w:t>
       </w:r>
     </w:p>
     <w:p>
@@ -3563,6 +3520,16 @@
           <w:szCs w:val="20"/>
         </w:rPr>
       </w:pPr>
+    </w:p>
+    <w:p>
+      <w:pPr>
+        <w:ind w:firstLine="709"/>
+        <w:jc w:val="both"/>
+        <w:rPr>
+          <w:sz w:val="20"/>
+          <w:szCs w:val="20"/>
+        </w:rPr>
+      </w:pPr>
       <w:r>
         <w:rPr>
           <w:sz w:val="20"/>
@@ -3578,7 +3545,6 @@
         <w:rPr>
           <w:sz w:val="20"/>
           <w:szCs w:val="20"/>
-          <w:lang/>
         </w:rPr>
       </w:pPr>
       <w:r>
@@ -3642,14 +3608,12 @@
         <w:rPr>
           <w:sz w:val="20"/>
           <w:szCs w:val="20"/>
-          <w:lang/>
-        </w:rPr>
-      </w:pPr>
-      <w:r>
-        <w:rPr>
-          <w:sz w:val="20"/>
-          <w:szCs w:val="20"/>
-          <w:lang/>
+        </w:rPr>
+      </w:pPr>
+      <w:r>
+        <w:rPr>
+          <w:sz w:val="20"/>
+          <w:szCs w:val="20"/>
         </w:rPr>
         <w:t>Slika 3.2</w:t>
       </w:r>
@@ -3661,14 +3625,12 @@
         <w:rPr>
           <w:sz w:val="20"/>
           <w:szCs w:val="20"/>
-          <w:lang/>
-        </w:rPr>
-      </w:pPr>
-      <w:r>
-        <w:rPr>
-          <w:sz w:val="20"/>
-          <w:szCs w:val="20"/>
-          <w:lang/>
+        </w:rPr>
+      </w:pPr>
+      <w:r>
+        <w:rPr>
+          <w:sz w:val="20"/>
+          <w:szCs w:val="20"/>
         </w:rPr>
         <w:t>Izgled forme u slučaju aktivne kartice „Podaci o medicinskom osoblju“</w:t>
       </w:r>
@@ -3680,7 +3642,6 @@
         <w:rPr>
           <w:sz w:val="20"/>
           <w:szCs w:val="20"/>
-          <w:lang/>
         </w:rPr>
       </w:pPr>
     </w:p>
@@ -3691,14 +3652,12 @@
         <w:rPr>
           <w:sz w:val="20"/>
           <w:szCs w:val="20"/>
-          <w:lang/>
-        </w:rPr>
-      </w:pPr>
-      <w:r>
-        <w:rPr>
-          <w:sz w:val="20"/>
-          <w:szCs w:val="20"/>
-          <w:lang/>
+        </w:rPr>
+      </w:pPr>
+      <w:r>
+        <w:rPr>
+          <w:sz w:val="20"/>
+          <w:szCs w:val="20"/>
         </w:rPr>
         <w:t xml:space="preserve">U slučaju da je aktivna kartica „Podaci o zahtevima za promenu izabranog lekara“ </w:t>
       </w:r>
@@ -3706,7 +3665,6 @@
         <w:rPr>
           <w:sz w:val="20"/>
           <w:szCs w:val="20"/>
-          <w:lang/>
         </w:rPr>
         <w:t xml:space="preserve">(slika 3.3) </w:t>
       </w:r>
@@ -3714,7 +3672,6 @@
         <w:rPr>
           <w:sz w:val="20"/>
           <w:szCs w:val="20"/>
-          <w:lang/>
         </w:rPr>
         <w:t>forma će zadržati svoj izgled u pogledu prikazivanja podataka o lekarima ili osoblju dok će se pojaviti dugme za pregled i odobravanje i odbijanje zahteva za promenu izabranog lekara podnetih od strane pacijenata. Ovo dugme će otvoriti novu formu za pružanje opisane funkcionalnost koja je opisana dalje u ovom korisničkom uputstvu.</w:t>
       </w:r>
@@ -3726,7 +3683,6 @@
         <w:rPr>
           <w:sz w:val="20"/>
           <w:szCs w:val="20"/>
-          <w:lang/>
         </w:rPr>
       </w:pPr>
     </w:p>
@@ -3737,7 +3693,6 @@
         <w:rPr>
           <w:sz w:val="20"/>
           <w:szCs w:val="20"/>
-          <w:lang/>
         </w:rPr>
       </w:pPr>
       <w:r>
@@ -3838,7 +3793,7 @@
       <w:pPr>
         <w:pStyle w:val="Heading2"/>
       </w:pPr>
-      <w:bookmarkStart w:id="6" w:name="_Toc484095232"/>
+      <w:bookmarkStart w:id="6" w:name="_Toc484109670"/>
       <w:r>
         <w:lastRenderedPageBreak/>
         <w:t xml:space="preserve">Brisanje </w:t>
@@ -3935,6 +3890,13 @@
         </w:rPr>
         <w:t>Pre dobija se poruka o potvrdi brisanja lekara na koju je potrebno odgovoriti potvrdno u slučaju da korisnik želi da nastavi sa brisanjem.</w:t>
       </w:r>
+      <w:r>
+        <w:rPr>
+          <w:sz w:val="20"/>
+          <w:szCs w:val="20"/>
+        </w:rPr>
+        <w:t xml:space="preserve"> U slučaju da lekar ima pacijente, potrebno je još jednom potvrditi brisanje lekara u čijem slučaju će biti obrisana i evidencija tih pacijenata iz baze.</w:t>
+      </w:r>
     </w:p>
     <w:p>
       <w:pPr>
@@ -3943,7 +3905,6 @@
         <w:rPr>
           <w:sz w:val="20"/>
           <w:szCs w:val="20"/>
-          <w:lang/>
         </w:rPr>
       </w:pPr>
     </w:p>
@@ -4158,9 +4119,11 @@
       <w:pPr>
         <w:pStyle w:val="Heading2"/>
       </w:pPr>
+      <w:bookmarkStart w:id="7" w:name="_Toc484109671"/>
       <w:r>
         <w:t>Unošenje novog lekara</w:t>
       </w:r>
+      <w:bookmarkEnd w:id="7"/>
     </w:p>
     <w:p>
       <w:pPr>
@@ -4185,22 +4148,21 @@
           <w:sz w:val="20"/>
           <w:szCs w:val="20"/>
         </w:rPr>
-        <w:t>Preduslov za uno</w:t>
-      </w:r>
-      <w:r>
-        <w:rPr>
-          <w:sz w:val="20"/>
-          <w:szCs w:val="20"/>
-          <w:lang/>
-        </w:rPr>
-        <w:t>šenje novog</w:t>
-      </w:r>
-      <w:r>
-        <w:rPr>
-          <w:sz w:val="20"/>
-          <w:szCs w:val="20"/>
-        </w:rPr>
-        <w:t xml:space="preserve"> lekara je uspešno logovanje na sistem opisano u odeljku 2.1 kao i selekcija kartice “Podaci o lekarima”, a zatim podkarticu “Unošenje novog lekara” nakon čega se pojavljuje dugme “Unesite leakra”.</w:t>
+        <w:t xml:space="preserve">Preduslov za unošenje novog lekara je uspešno logovanje na sistem opisano u odeljku 2.1 kao i selekcija kartice “Podaci o lekarima”, a zatim podkarticu “Unošenje novog lekara” nakon čega se pojavljuje dugme “Unesite </w:t>
+      </w:r>
+      <w:r>
+        <w:rPr>
+          <w:sz w:val="20"/>
+          <w:szCs w:val="20"/>
+        </w:rPr>
+        <w:t>lekara</w:t>
+      </w:r>
+      <w:r>
+        <w:rPr>
+          <w:sz w:val="20"/>
+          <w:szCs w:val="20"/>
+        </w:rPr>
+        <w:t>”.</w:t>
       </w:r>
     </w:p>
     <w:p>
@@ -4210,7 +4172,6 @@
         <w:rPr>
           <w:sz w:val="20"/>
           <w:szCs w:val="20"/>
-          <w:lang/>
         </w:rPr>
       </w:pPr>
       <w:r>
@@ -4365,9 +4326,11 @@
       <w:pPr>
         <w:pStyle w:val="Heading2"/>
       </w:pPr>
+      <w:bookmarkStart w:id="8" w:name="_Toc484109672"/>
       <w:r>
         <w:t>Ažuriranje lekara</w:t>
       </w:r>
+      <w:bookmarkEnd w:id="8"/>
     </w:p>
     <w:p>
       <w:pPr>
@@ -4380,32 +4343,24 @@
     </w:p>
     <w:p>
       <w:pPr>
-        <w:ind w:left="720"/>
+        <w:ind w:firstLine="709"/>
         <w:jc w:val="both"/>
         <w:rPr>
           <w:sz w:val="20"/>
           <w:szCs w:val="20"/>
-          <w:lang w:val="pl-PL"/>
-        </w:rPr>
-      </w:pPr>
-      <w:r>
-        <w:rPr>
-          <w:sz w:val="20"/>
-          <w:szCs w:val="20"/>
-        </w:rPr>
-        <w:t>Moguće je videti sve svoje prethodne dijagnoze (slika 3.4) izborom kartice “Dijagnoze”, nakon uspešnog logovanja na sistem opisanim u odeljku 2.1</w:t>
-      </w:r>
-      <w:r>
-        <w:rPr>
-          <w:sz w:val="20"/>
-          <w:szCs w:val="20"/>
-          <w:lang w:val="pl-PL"/>
-        </w:rPr>
-        <w:t>. Nikakva interakcija osim uvida nije moguća.</w:t>
-      </w:r>
-    </w:p>
-    <w:p>
-      <w:pPr>
+        </w:rPr>
+      </w:pPr>
+      <w:r>
+        <w:rPr>
+          <w:sz w:val="20"/>
+          <w:szCs w:val="20"/>
+        </w:rPr>
+        <w:t>Preduslov za ažuriranje novog lekara je uspešno logovanje na sistem opisano u odeljku 2.1 kao i selekcija kartice “Podaci o lekarima”, a zatim podkarticu “Ažuriranje podataka o lekaru” nakon čega se pojavljuje dugme “Ažurirajte lekara”.</w:t>
+      </w:r>
+    </w:p>
+    <w:p>
+      <w:pPr>
+        <w:ind w:firstLine="709"/>
         <w:jc w:val="both"/>
         <w:rPr>
           <w:sz w:val="20"/>
@@ -4415,7 +4370,59 @@
     </w:p>
     <w:p>
       <w:pPr>
-        <w:jc w:val="center"/>
+        <w:ind w:firstLine="709"/>
+        <w:jc w:val="both"/>
+        <w:rPr>
+          <w:sz w:val="20"/>
+          <w:szCs w:val="20"/>
+        </w:rPr>
+      </w:pPr>
+      <w:r>
+        <w:rPr>
+          <w:sz w:val="20"/>
+          <w:szCs w:val="20"/>
+        </w:rPr>
+        <w:t>Dodatna mogućnost koja je pružena je da klikom na lekara ili osobe iz tabele, forma popunjava kontrole kao što su “JMBG, Ime, Srednje Slovo, Prezime, Lozinka, Datum Rođenja radi lakše manipulacije izabranim podacima.</w:t>
+      </w:r>
+    </w:p>
+    <w:p>
+      <w:pPr>
+        <w:ind w:firstLine="709"/>
+        <w:jc w:val="both"/>
+        <w:rPr>
+          <w:sz w:val="20"/>
+          <w:szCs w:val="20"/>
+        </w:rPr>
+      </w:pPr>
+    </w:p>
+    <w:p>
+      <w:pPr>
+        <w:ind w:firstLine="709"/>
+        <w:jc w:val="both"/>
+        <w:rPr>
+          <w:sz w:val="20"/>
+          <w:szCs w:val="20"/>
+        </w:rPr>
+      </w:pPr>
+      <w:r>
+        <w:rPr>
+          <w:sz w:val="20"/>
+          <w:szCs w:val="20"/>
+        </w:rPr>
+        <w:t>Nakon izmena odgovarajućih informacija potrebno je kliknuti na dugme “Ažurirajte lekara” nakon čega će selektovani lekar biti ažuriran i prikazana poruka o uspešnosti.</w:t>
+      </w:r>
+      <w:r>
+        <w:rPr>
+          <w:sz w:val="20"/>
+          <w:szCs w:val="20"/>
+        </w:rPr>
+        <w:t xml:space="preserve"> Primer ažuriranja jep prikazan na slici 3.4.</w:t>
+      </w:r>
+    </w:p>
+    <w:p>
+      <w:pPr>
+        <w:ind w:firstLine="709"/>
+        <w:jc w:val="both"/>
         <w:rPr>
           <w:sz w:val="20"/>
           <w:szCs w:val="20"/>
@@ -4430,9 +4437,9 @@
         <w:lastRenderedPageBreak/>
         <w:drawing>
           <wp:inline distT="0" distB="0" distL="0" distR="0">
-            <wp:extent cx="4107180" cy="3025140"/>
-            <wp:effectExtent l="19050" t="0" r="7620" b="0"/>
-            <wp:docPr id="131" name="Picture 131"/>
+            <wp:extent cx="5297170" cy="3444240"/>
+            <wp:effectExtent l="19050" t="0" r="0" b="0"/>
+            <wp:docPr id="3" name="Picture 1"/>
             <wp:cNvGraphicFramePr>
               <a:graphicFrameLocks xmlns:a="http://schemas.openxmlformats.org/drawingml/2006/main" noChangeAspect="1"/>
             </wp:cNvGraphicFramePr>
@@ -4440,14 +4447,14 @@
               <a:graphicData uri="http://schemas.openxmlformats.org/drawingml/2006/picture">
                 <pic:pic xmlns:pic="http://schemas.openxmlformats.org/drawingml/2006/picture">
                   <pic:nvPicPr>
-                    <pic:cNvPr id="0" name="Picture 131"/>
+                    <pic:cNvPr id="0" name="Picture 1"/>
                     <pic:cNvPicPr>
                       <a:picLocks noChangeAspect="1" noChangeArrowheads="1"/>
                     </pic:cNvPicPr>
                   </pic:nvPicPr>
                   <pic:blipFill>
                     <a:blip r:embed="rId16"/>
-                    <a:srcRect/>
+                    <a:srcRect b="13740"/>
                     <a:stretch>
                       <a:fillRect/>
                     </a:stretch>
@@ -4455,7 +4462,7 @@
                   <pic:spPr bwMode="auto">
                     <a:xfrm>
                       <a:off x="0" y="0"/>
-                      <a:ext cx="4107180" cy="3025140"/>
+                      <a:ext cx="5297170" cy="3444240"/>
                     </a:xfrm>
                     <a:prstGeom prst="rect">
                       <a:avLst/>
@@ -4483,6 +4490,15 @@
           <w:szCs w:val="20"/>
         </w:rPr>
       </w:pPr>
+    </w:p>
+    <w:p>
+      <w:pPr>
+        <w:jc w:val="center"/>
+        <w:rPr>
+          <w:sz w:val="20"/>
+          <w:szCs w:val="20"/>
+        </w:rPr>
+      </w:pPr>
       <w:r>
         <w:rPr>
           <w:sz w:val="20"/>
@@ -4523,7 +4539,7 @@
           <w:szCs w:val="20"/>
           <w:lang w:val="fi-FI"/>
         </w:rPr>
-        <w:t>Primljene dijagnoze kartica</w:t>
+        <w:t>Primer ažuriranja lekara</w:t>
       </w:r>
     </w:p>
     <w:p>
@@ -4539,59 +4555,115 @@
     <w:p>
       <w:pPr>
         <w:pStyle w:val="Heading2"/>
-      </w:pPr>
-      <w:bookmarkStart w:id="7" w:name="_Toc484095235"/>
-      <w:r>
-        <w:t>Prikaz terapija</w:t>
-      </w:r>
-      <w:bookmarkEnd w:id="7"/>
-    </w:p>
-    <w:p>
-      <w:pPr>
+        <w:rPr>
+          <w:lang w:val="pl-PL"/>
+        </w:rPr>
+      </w:pPr>
+      <w:bookmarkStart w:id="9" w:name="_Toc484109673"/>
+      <w:r>
+        <w:rPr>
+          <w:lang w:val="pl-PL"/>
+        </w:rPr>
+        <w:t>Pregled / Unos smene za lekare</w:t>
+      </w:r>
+    </w:p>
+    <w:p>
+      <w:pPr>
+        <w:pStyle w:val="Heading2"/>
+        <w:numPr>
+          <w:ilvl w:val="0"/>
+          <w:numId w:val="0"/>
+        </w:numPr>
+        <w:ind w:left="720"/>
+        <w:rPr>
+          <w:rFonts w:ascii="Times New Roman" w:hAnsi="Times New Roman"/>
+          <w:b w:val="0"/>
+          <w:bCs w:val="0"/>
+        </w:rPr>
+      </w:pPr>
+      <w:r>
+        <w:rPr>
+          <w:rFonts w:ascii="Times New Roman" w:hAnsi="Times New Roman"/>
+          <w:b w:val="0"/>
+          <w:bCs w:val="0"/>
+        </w:rPr>
+        <w:t xml:space="preserve">Pregled i unos smene se regulišu formom za prenos i unos smene čija je slika (3.41) data </w:t>
+      </w:r>
+      <w:r>
+        <w:rPr>
+          <w:rFonts w:ascii="Times New Roman" w:hAnsi="Times New Roman"/>
+          <w:b w:val="0"/>
+          <w:bCs w:val="0"/>
+        </w:rPr>
+        <w:t xml:space="preserve">u nastavku. </w:t>
+      </w:r>
+    </w:p>
+    <w:p>
+      <w:r>
+        <w:tab/>
+      </w:r>
+    </w:p>
+    <w:p>
+      <w:pPr>
+        <w:pStyle w:val="Heading2"/>
+      </w:pPr>
+      <w:r>
+        <w:t>Brisanje medicinskog osoblja</w:t>
+      </w:r>
+      <w:bookmarkEnd w:id="9"/>
+    </w:p>
+    <w:p>
+      <w:pPr>
+        <w:ind w:left="720"/>
+      </w:pPr>
+    </w:p>
+    <w:p>
+      <w:pPr>
+        <w:ind w:firstLine="720"/>
         <w:jc w:val="both"/>
         <w:rPr>
           <w:sz w:val="20"/>
           <w:szCs w:val="20"/>
         </w:rPr>
       </w:pPr>
-    </w:p>
-    <w:p>
-      <w:pPr>
-        <w:ind w:left="720"/>
+      <w:r>
+        <w:rPr>
+          <w:sz w:val="20"/>
+          <w:szCs w:val="20"/>
+        </w:rPr>
+        <w:t>Preduslov za brisanje medicinskog osoblja je uspešno logovanje na sistem opisano u odeljku 2.1 kao i selekcija kartice “Podaci o medicinskom osoblju”, a zatim podkarticu “Brisanje podataka o osoblju” nakon čega se pojavljuje dugme “Obrišite osobu”.</w:t>
+      </w:r>
+    </w:p>
+    <w:p>
+      <w:pPr>
+        <w:ind w:firstLine="720"/>
         <w:jc w:val="both"/>
         <w:rPr>
           <w:sz w:val="20"/>
           <w:szCs w:val="20"/>
-          <w:lang w:val="pl-PL"/>
-        </w:rPr>
-      </w:pPr>
-      <w:r>
-        <w:rPr>
-          <w:sz w:val="20"/>
-          <w:szCs w:val="20"/>
-        </w:rPr>
-        <w:t>Moguće je videti sve svoje prethodne terapije (slika 3.5) izborom kartice “Terapije”, nakon uspešnog logovanja na sistem opisanim u odeljku 2.1</w:t>
-      </w:r>
-      <w:r>
-        <w:rPr>
-          <w:sz w:val="20"/>
-          <w:szCs w:val="20"/>
-          <w:lang w:val="pl-PL"/>
-        </w:rPr>
-        <w:t>. Nikakva interakcija osim uvida nije moguća.</w:t>
-      </w:r>
-    </w:p>
-    <w:p>
-      <w:pPr>
+        </w:rPr>
+      </w:pPr>
+    </w:p>
+    <w:p>
+      <w:pPr>
+        <w:ind w:firstLine="720"/>
         <w:jc w:val="both"/>
         <w:rPr>
           <w:sz w:val="20"/>
           <w:szCs w:val="20"/>
         </w:rPr>
       </w:pPr>
-    </w:p>
-    <w:p>
-      <w:pPr>
+      <w:r>
+        <w:rPr>
+          <w:sz w:val="20"/>
+          <w:szCs w:val="20"/>
+        </w:rPr>
+        <w:t>Za funkciju brisanja osobe potrebno je selektovati određenu osobu iz liste medicinskog osoblja, i klikom na dugme “Obrišite osobu” započeti akciju brisanja nakon čega će se prikazati poruka o tome da li ste sigurni, nakon čije potvrde dobijate poruku o uspešnosti koja u slučaju uspešnog brisanja dobija izgled prikazan na slici 3.5.</w:t>
+      </w:r>
+    </w:p>
+    <w:p>
+      <w:pPr>
+        <w:ind w:firstLine="720"/>
         <w:jc w:val="center"/>
         <w:rPr>
           <w:sz w:val="20"/>
@@ -4604,11 +4676,12 @@
           <w:sz w:val="20"/>
           <w:szCs w:val="20"/>
         </w:rPr>
+        <w:lastRenderedPageBreak/>
         <w:drawing>
           <wp:inline distT="0" distB="0" distL="0" distR="0">
-            <wp:extent cx="4411980" cy="2072640"/>
+            <wp:extent cx="5574030" cy="3048000"/>
             <wp:effectExtent l="19050" t="0" r="7620" b="0"/>
-            <wp:docPr id="135" name="Picture 135"/>
+            <wp:docPr id="6" name="Picture 4"/>
             <wp:cNvGraphicFramePr>
               <a:graphicFrameLocks xmlns:a="http://schemas.openxmlformats.org/drawingml/2006/main" noChangeAspect="1"/>
             </wp:cNvGraphicFramePr>
@@ -4616,14 +4689,14 @@
               <a:graphicData uri="http://schemas.openxmlformats.org/drawingml/2006/picture">
                 <pic:pic xmlns:pic="http://schemas.openxmlformats.org/drawingml/2006/picture">
                   <pic:nvPicPr>
-                    <pic:cNvPr id="0" name="Picture 135"/>
+                    <pic:cNvPr id="0" name="Picture 4"/>
                     <pic:cNvPicPr>
                       <a:picLocks noChangeAspect="1" noChangeArrowheads="1"/>
                     </pic:cNvPicPr>
                   </pic:nvPicPr>
                   <pic:blipFill>
                     <a:blip r:embed="rId17"/>
-                    <a:srcRect/>
+                    <a:srcRect b="27273"/>
                     <a:stretch>
                       <a:fillRect/>
                     </a:stretch>
@@ -4631,7 +4704,7 @@
                   <pic:spPr bwMode="auto">
                     <a:xfrm>
                       <a:off x="0" y="0"/>
-                      <a:ext cx="4411980" cy="2072640"/>
+                      <a:ext cx="5574030" cy="3048000"/>
                     </a:xfrm>
                     <a:prstGeom prst="rect">
                       <a:avLst/>
@@ -4653,6 +4726,15 @@
     </w:p>
     <w:p>
       <w:pPr>
+        <w:jc w:val="both"/>
+        <w:rPr>
+          <w:sz w:val="20"/>
+          <w:szCs w:val="20"/>
+        </w:rPr>
+      </w:pPr>
+    </w:p>
+    <w:p>
+      <w:pPr>
         <w:jc w:val="center"/>
         <w:rPr>
           <w:sz w:val="20"/>
@@ -4681,7 +4763,7 @@
           <w:szCs w:val="20"/>
           <w:lang w:val="fi-FI"/>
         </w:rPr>
-        <w:t>3</w:t>
+        <w:t>5</w:t>
       </w:r>
     </w:p>
     <w:p>
@@ -4699,7 +4781,7 @@
           <w:szCs w:val="20"/>
           <w:lang w:val="fi-FI"/>
         </w:rPr>
-        <w:t>Terapije kartica</w:t>
+        <w:t>Primer brisanja medicinskog osoblja</w:t>
       </w:r>
     </w:p>
     <w:p>
@@ -4719,14 +4801,14 @@
           <w:lang w:val="pl-PL"/>
         </w:rPr>
       </w:pPr>
-      <w:bookmarkStart w:id="8" w:name="_Toc484095236"/>
-      <w:r>
-        <w:rPr>
-          <w:lang w:val="pl-PL"/>
-        </w:rPr>
-        <w:t>Promena kontakt informacija</w:t>
-      </w:r>
-      <w:bookmarkEnd w:id="8"/>
+      <w:bookmarkStart w:id="10" w:name="_Toc484109674"/>
+      <w:r>
+        <w:rPr>
+          <w:lang w:val="pl-PL"/>
+        </w:rPr>
+        <w:t>Unošenje novog medicinskog osoblja</w:t>
+      </w:r>
+      <w:bookmarkEnd w:id="10"/>
     </w:p>
     <w:p>
       <w:pPr>
@@ -4740,7 +4822,7 @@
     </w:p>
     <w:p>
       <w:pPr>
-        <w:ind w:left="720"/>
+        <w:ind w:firstLine="720"/>
         <w:jc w:val="both"/>
         <w:rPr>
           <w:sz w:val="20"/>
@@ -4751,59 +4833,34 @@
         <w:rPr>
           <w:sz w:val="20"/>
           <w:szCs w:val="20"/>
-          <w:lang w:val="pl-PL"/>
-        </w:rPr>
-        <w:t>Promena trenutnih kontaktnih informacija vrši se izborom kartice „Kontakt”</w:t>
-      </w:r>
-      <w:r>
-        <w:rPr>
-          <w:sz w:val="20"/>
-          <w:szCs w:val="20"/>
-          <w:lang w:val="pl-PL"/>
-        </w:rPr>
-        <w:t xml:space="preserve"> (n</w:t>
-      </w:r>
-      <w:r>
-        <w:rPr>
-          <w:sz w:val="20"/>
-          <w:szCs w:val="20"/>
-        </w:rPr>
-        <w:t>akon uspešnog logovanja na sistem opisanim u odeljku 2.1</w:t>
-      </w:r>
-      <w:r>
-        <w:rPr>
-          <w:sz w:val="20"/>
-          <w:szCs w:val="20"/>
-          <w:lang w:val="pl-PL"/>
-        </w:rPr>
-        <w:t xml:space="preserve">). Izgled aplikacije je prikazan na slici 3.6. </w:t>
-      </w:r>
-    </w:p>
-    <w:p>
-      <w:pPr>
+        </w:rPr>
+        <w:t>Preduslov za unošenje novog medicinskog osoblja je uspešno logovanje na sistem opisano u odeljku 2.1 kao i selekcija kartice “Podaci o medicinskom osoblju”, a zatim podkarticu “Unošenje podataka o osoblju” nakon čega se pojavljuje dugme “Unesite osobu”.</w:t>
+      </w:r>
+    </w:p>
+    <w:p>
+      <w:pPr>
+        <w:ind w:firstLine="720"/>
         <w:jc w:val="both"/>
         <w:rPr>
           <w:sz w:val="20"/>
           <w:szCs w:val="20"/>
         </w:rPr>
       </w:pPr>
-    </w:p>
-    <w:p>
-      <w:pPr>
-        <w:jc w:val="both"/>
-        <w:rPr>
-          <w:sz w:val="20"/>
-          <w:szCs w:val="20"/>
-        </w:rPr>
-      </w:pPr>
-    </w:p>
-    <w:p>
-      <w:pPr>
+      <w:r>
+        <w:rPr>
+          <w:sz w:val="20"/>
+          <w:szCs w:val="20"/>
+        </w:rPr>
+        <w:t>Unošenje podataka o novom medicinskom osoblju vrši se popunjavanjem kontrola. Nakon validacije kontrola osoba će biti uneta u bazu podataka i prikazaće se poruka o uspešnosti unošenja. U suprotnom prikazuje se poruka o grešci. Validacija će sprečiti unos medicinskog osoblja sa istim JMBG-om na nivou tekućeg Doma zdravlja kao i unos nevalidnih karaktera za određena polja. Unos medicinskog osoblja je prikazan na slici 3.6</w:t>
+      </w:r>
+    </w:p>
+    <w:p>
+      <w:pPr>
+        <w:ind w:firstLine="720"/>
         <w:jc w:val="center"/>
         <w:rPr>
           <w:sz w:val="20"/>
           <w:szCs w:val="20"/>
-          <w:lang w:val="pl-PL"/>
         </w:rPr>
       </w:pPr>
       <w:r>
@@ -4815,9 +4872,9 @@
         <w:lastRenderedPageBreak/>
         <w:drawing>
           <wp:inline distT="0" distB="0" distL="0" distR="0">
-            <wp:extent cx="3848100" cy="3436620"/>
+            <wp:extent cx="5380971" cy="3073791"/>
             <wp:effectExtent l="19050" t="0" r="0" b="0"/>
-            <wp:docPr id="145" name="Picture 145"/>
+            <wp:docPr id="7" name="Picture 1"/>
             <wp:cNvGraphicFramePr>
               <a:graphicFrameLocks xmlns:a="http://schemas.openxmlformats.org/drawingml/2006/main" noChangeAspect="1"/>
             </wp:cNvGraphicFramePr>
@@ -4825,14 +4882,14 @@
               <a:graphicData uri="http://schemas.openxmlformats.org/drawingml/2006/picture">
                 <pic:pic xmlns:pic="http://schemas.openxmlformats.org/drawingml/2006/picture">
                   <pic:nvPicPr>
-                    <pic:cNvPr id="0" name="Picture 145"/>
+                    <pic:cNvPr id="0" name="Picture 1"/>
                     <pic:cNvPicPr>
                       <a:picLocks noChangeAspect="1" noChangeArrowheads="1"/>
                     </pic:cNvPicPr>
                   </pic:nvPicPr>
                   <pic:blipFill>
                     <a:blip r:embed="rId18"/>
-                    <a:srcRect/>
+                    <a:srcRect l="731" b="23750"/>
                     <a:stretch>
                       <a:fillRect/>
                     </a:stretch>
@@ -4840,7 +4897,7 @@
                   <pic:spPr bwMode="auto">
                     <a:xfrm>
                       <a:off x="0" y="0"/>
-                      <a:ext cx="3848100" cy="3436620"/>
+                      <a:ext cx="5381525" cy="3074107"/>
                     </a:xfrm>
                     <a:prstGeom prst="rect">
                       <a:avLst/>
@@ -4862,95 +4919,74 @@
     </w:p>
     <w:p>
       <w:pPr>
+        <w:jc w:val="center"/>
+        <w:rPr>
+          <w:sz w:val="20"/>
+          <w:szCs w:val="20"/>
+          <w:lang w:val="pl-PL"/>
+        </w:rPr>
+      </w:pPr>
+      <w:r>
+        <w:rPr>
+          <w:sz w:val="20"/>
+          <w:szCs w:val="20"/>
+          <w:lang w:val="pl-PL"/>
+        </w:rPr>
+        <w:t>Slika 3.</w:t>
+      </w:r>
+      <w:r>
+        <w:rPr>
+          <w:sz w:val="20"/>
+          <w:szCs w:val="20"/>
+          <w:lang w:val="pl-PL"/>
+        </w:rPr>
+        <w:t>6</w:t>
+      </w:r>
+    </w:p>
+    <w:p>
+      <w:pPr>
+        <w:jc w:val="center"/>
+        <w:rPr>
+          <w:sz w:val="20"/>
+          <w:szCs w:val="20"/>
+          <w:lang w:val="pl-PL"/>
+        </w:rPr>
+      </w:pPr>
+      <w:r>
+        <w:rPr>
+          <w:sz w:val="20"/>
+          <w:szCs w:val="20"/>
+          <w:lang w:val="pl-PL"/>
+        </w:rPr>
+        <w:t xml:space="preserve">Primer unos novog medicinskog osoblja </w:t>
+      </w:r>
+    </w:p>
+    <w:p>
+      <w:pPr>
         <w:jc w:val="both"/>
         <w:rPr>
-          <w:sz w:val="20"/>
-          <w:szCs w:val="20"/>
-          <w:lang w:val="pl-PL"/>
-        </w:rPr>
-      </w:pPr>
-    </w:p>
-    <w:p>
-      <w:pPr>
-        <w:jc w:val="center"/>
-        <w:rPr>
-          <w:sz w:val="20"/>
-          <w:szCs w:val="20"/>
-          <w:lang w:val="pl-PL"/>
-        </w:rPr>
-      </w:pPr>
-      <w:r>
-        <w:rPr>
-          <w:sz w:val="20"/>
-          <w:szCs w:val="20"/>
-          <w:lang w:val="pl-PL"/>
-        </w:rPr>
-        <w:t>Slika 3.</w:t>
-      </w:r>
-      <w:r>
-        <w:rPr>
-          <w:sz w:val="20"/>
-          <w:szCs w:val="20"/>
-          <w:lang w:val="pl-PL"/>
-        </w:rPr>
-        <w:t>6</w:t>
-      </w:r>
-    </w:p>
-    <w:p>
-      <w:pPr>
-        <w:jc w:val="center"/>
-        <w:rPr>
-          <w:sz w:val="20"/>
-          <w:szCs w:val="20"/>
-          <w:lang w:val="pl-PL"/>
-        </w:rPr>
-      </w:pPr>
-      <w:r>
-        <w:rPr>
-          <w:sz w:val="20"/>
-          <w:szCs w:val="20"/>
-          <w:lang w:val="pl-PL"/>
-        </w:rPr>
-        <w:t>Kontakt informacije</w:t>
-      </w:r>
-    </w:p>
-    <w:p>
-      <w:pPr>
-        <w:rPr>
-          <w:sz w:val="20"/>
-          <w:szCs w:val="20"/>
-        </w:rPr>
-      </w:pPr>
-      <w:r>
-        <w:rPr>
-          <w:sz w:val="20"/>
-          <w:szCs w:val="20"/>
-          <w:lang w:val="pl-PL"/>
-        </w:rPr>
-        <w:tab/>
-        <w:t>Mogu</w:t>
-      </w:r>
-      <w:r>
-        <w:rPr>
-          <w:sz w:val="20"/>
-          <w:szCs w:val="20"/>
-        </w:rPr>
-        <w:t xml:space="preserve">će je uneti broj telefona i e-mail. Format za unos brojeva je niz cifara bez dodatnih karaktera (kao što su „/“, „-“, razmaka i sl.). Unos se obavlja unošenjem samo cifara, ostali karakteri će biti ignorisani. E-mail ne zahteva odgovarajući format i korisnik je dužan da unese </w:t>
-      </w:r>
-      <w:r>
-        <w:rPr>
-          <w:sz w:val="20"/>
-          <w:szCs w:val="20"/>
-        </w:rPr>
-        <w:t>validan</w:t>
-      </w:r>
-      <w:r>
-        <w:rPr>
-          <w:sz w:val="20"/>
-          <w:szCs w:val="20"/>
-        </w:rPr>
-        <w:t xml:space="preserve"> mail. Klikom na dugme „Sačuvaj“ sve informacije biće sačuvane u bazi podataka.</w:t>
-      </w:r>
+          <w:b/>
+          <w:sz w:val="20"/>
+          <w:szCs w:val="20"/>
+          <w:lang w:val="pl-PL"/>
+        </w:rPr>
+      </w:pPr>
+    </w:p>
+    <w:p>
+      <w:pPr>
+        <w:pStyle w:val="Heading2"/>
+        <w:rPr>
+          <w:lang w:val="pl-PL"/>
+        </w:rPr>
+      </w:pPr>
+      <w:bookmarkStart w:id="11" w:name="_Toc484109675"/>
+      <w:r>
+        <w:rPr>
+          <w:lang w:val="pl-PL"/>
+        </w:rPr>
+        <w:t>Ažuriranje medicinskog osoblja</w:t>
+      </w:r>
+      <w:bookmarkEnd w:id="11"/>
     </w:p>
     <w:p>
       <w:pPr>
@@ -4965,66 +5001,63 @@
     </w:p>
     <w:p>
       <w:pPr>
+        <w:ind w:firstLine="720"/>
         <w:jc w:val="both"/>
         <w:rPr>
-          <w:b/>
-          <w:sz w:val="20"/>
-          <w:szCs w:val="20"/>
-          <w:lang w:val="pl-PL"/>
-        </w:rPr>
-      </w:pPr>
-    </w:p>
-    <w:p>
-      <w:pPr>
-        <w:pStyle w:val="Heading2"/>
-        <w:rPr>
-          <w:lang w:val="pl-PL"/>
-        </w:rPr>
-      </w:pPr>
-      <w:bookmarkStart w:id="9" w:name="_Toc484095237"/>
-      <w:r>
-        <w:rPr>
-          <w:lang w:val="pl-PL"/>
-        </w:rPr>
-        <w:t>Zakazivanje termina</w:t>
-      </w:r>
-      <w:bookmarkEnd w:id="9"/>
-    </w:p>
-    <w:p>
-      <w:pPr>
+          <w:sz w:val="20"/>
+          <w:szCs w:val="20"/>
+        </w:rPr>
+      </w:pPr>
+      <w:r>
+        <w:rPr>
+          <w:sz w:val="20"/>
+          <w:szCs w:val="20"/>
+        </w:rPr>
+        <w:t>Preduslov za ažuriranje medicinskog osoblja je uspešno logovanje na sistem opisano u odeljku 2.1 kao i selekcija kartice “Podaci o medicinskom osoblju”, a zatim podkarticu “Ažuriranje podataka o osoblju” nakon čega se pojavljuje dugme “Ažurirajte osobu”.</w:t>
+      </w:r>
+    </w:p>
+    <w:p>
+      <w:pPr>
+        <w:ind w:firstLine="709"/>
         <w:jc w:val="both"/>
         <w:rPr>
-          <w:b/>
-          <w:sz w:val="20"/>
-          <w:szCs w:val="20"/>
-          <w:lang w:val="pl-PL"/>
-        </w:rPr>
-      </w:pPr>
-    </w:p>
-    <w:p>
-      <w:pPr>
-        <w:ind w:firstLine="720"/>
-        <w:rPr>
-          <w:sz w:val="20"/>
-          <w:szCs w:val="20"/>
-          <w:lang w:val="pl-PL"/>
-        </w:rPr>
-      </w:pPr>
-      <w:r>
-        <w:rPr>
-          <w:sz w:val="20"/>
-          <w:szCs w:val="20"/>
-          <w:lang w:val="pl-PL"/>
-        </w:rPr>
-        <w:t>Nakon izbora kartice „Zakazi termin”, forma će dobiti izgled kao na slici 3.7. Korisnik ima informaciju o tome da li ima pravo da zakaže termin koje je regulisano prethodnom potvrdom lekara o ispoštovanom dolasku na prethodno zakazani termin.</w:t>
-      </w:r>
-      <w:r>
-        <w:rPr>
-          <w:sz w:val="20"/>
-          <w:szCs w:val="20"/>
-          <w:lang w:val="pl-PL"/>
-        </w:rPr>
-        <w:t xml:space="preserve"> Postoje dva dugmeta „Zakaži termin” i „Zakazani termini”. Dostupnost dugmeta je regulisano pravom za zakazivanje koje se čuva u bazi podataka. </w:t>
+          <w:sz w:val="20"/>
+          <w:szCs w:val="20"/>
+        </w:rPr>
+      </w:pPr>
+      <w:r>
+        <w:rPr>
+          <w:sz w:val="20"/>
+          <w:szCs w:val="20"/>
+        </w:rPr>
+        <w:t>Dodatna mogućnost koja je pružena je da klikom na medicinsko osoblje tabele, forma popunjava kontrole kao što su “JMBG, Ime, Srednje Slovo, Prezime, Lozinka, Datum Rođenja radi lakše manipulacije izabranim podacima.</w:t>
+      </w:r>
+    </w:p>
+    <w:p>
+      <w:pPr>
+        <w:ind w:firstLine="709"/>
+        <w:jc w:val="both"/>
+        <w:rPr>
+          <w:sz w:val="20"/>
+          <w:szCs w:val="20"/>
+        </w:rPr>
+      </w:pPr>
+    </w:p>
+    <w:p>
+      <w:pPr>
+        <w:ind w:firstLine="709"/>
+        <w:jc w:val="both"/>
+        <w:rPr>
+          <w:sz w:val="20"/>
+          <w:szCs w:val="20"/>
+        </w:rPr>
+      </w:pPr>
+      <w:r>
+        <w:rPr>
+          <w:sz w:val="20"/>
+          <w:szCs w:val="20"/>
+        </w:rPr>
+        <w:t>Nakon izmena odgovarajućih informacija potrebno je kliknuti na dugme “Ažurirajte osobu” nakon čega će selektovano medicinsko osoblje biti ažurirano i prikazana poruka o uspešnosti. Primer uspešnog ažuriranja je prikazan na slici 3.7.</w:t>
       </w:r>
     </w:p>
     <w:p>
@@ -5039,24 +5072,16 @@
       </w:pPr>
       <w:r>
         <w:rPr>
-          <w:sz w:val="20"/>
-          <w:szCs w:val="20"/>
-          <w:lang w:val="pl-PL"/>
+          <w:noProof/>
+          <w:sz w:val="20"/>
+          <w:szCs w:val="20"/>
         </w:rPr>
         <w:lastRenderedPageBreak/>
-        <w:t xml:space="preserve"> </w:t>
-      </w:r>
-      <w:r>
-        <w:rPr>
-          <w:noProof/>
-          <w:sz w:val="20"/>
-          <w:szCs w:val="20"/>
-        </w:rPr>
         <w:drawing>
           <wp:inline distT="0" distB="0" distL="0" distR="0">
-            <wp:extent cx="4091940" cy="3589020"/>
-            <wp:effectExtent l="19050" t="0" r="3810" b="0"/>
-            <wp:docPr id="156" name="Picture 156"/>
+            <wp:extent cx="5978770" cy="3425483"/>
+            <wp:effectExtent l="19050" t="0" r="2930" b="0"/>
+            <wp:docPr id="8" name="Picture 4"/>
             <wp:cNvGraphicFramePr>
               <a:graphicFrameLocks xmlns:a="http://schemas.openxmlformats.org/drawingml/2006/main" noChangeAspect="1"/>
             </wp:cNvGraphicFramePr>
@@ -5064,14 +5089,14 @@
               <a:graphicData uri="http://schemas.openxmlformats.org/drawingml/2006/picture">
                 <pic:pic xmlns:pic="http://schemas.openxmlformats.org/drawingml/2006/picture">
                   <pic:nvPicPr>
-                    <pic:cNvPr id="0" name="Picture 156"/>
+                    <pic:cNvPr id="0" name="Picture 4"/>
                     <pic:cNvPicPr>
                       <a:picLocks noChangeAspect="1" noChangeArrowheads="1"/>
                     </pic:cNvPicPr>
                   </pic:nvPicPr>
                   <pic:blipFill>
                     <a:blip r:embed="rId19"/>
-                    <a:srcRect/>
+                    <a:srcRect l="1196"/>
                     <a:stretch>
                       <a:fillRect/>
                     </a:stretch>
@@ -5079,7 +5104,7 @@
                   <pic:spPr bwMode="auto">
                     <a:xfrm>
                       <a:off x="0" y="0"/>
-                      <a:ext cx="4091940" cy="3589020"/>
+                      <a:ext cx="5978770" cy="3425483"/>
                     </a:xfrm>
                     <a:prstGeom prst="rect">
                       <a:avLst/>
@@ -5148,7 +5173,7 @@
           <w:szCs w:val="20"/>
           <w:lang w:val="pl-PL"/>
         </w:rPr>
-        <w:t>Termin</w:t>
+        <w:t>Primer ažuriranja medicinskog osoblja</w:t>
       </w:r>
     </w:p>
     <w:p>
@@ -5163,25 +5188,49 @@
     </w:p>
     <w:p>
       <w:pPr>
-        <w:rPr>
-          <w:sz w:val="20"/>
-          <w:szCs w:val="20"/>
-          <w:lang w:val="pl-PL"/>
-        </w:rPr>
-      </w:pPr>
-      <w:r>
-        <w:rPr>
-          <w:sz w:val="20"/>
-          <w:szCs w:val="20"/>
-          <w:lang w:val="pl-PL"/>
-        </w:rPr>
-        <w:tab/>
-        <w:t>Klikom na dugme „Zakažite termin” otvara se forma kao na slici 3.8</w:t>
-      </w:r>
-    </w:p>
-    <w:p>
-      <w:pPr>
-        <w:jc w:val="center"/>
+        <w:pStyle w:val="Heading2"/>
+        <w:rPr>
+          <w:lang w:val="pl-PL"/>
+        </w:rPr>
+      </w:pPr>
+      <w:r>
+        <w:rPr>
+          <w:lang w:val="pl-PL"/>
+        </w:rPr>
+        <w:t>Manipulacija zahtevima za promenu lekara</w:t>
+      </w:r>
+    </w:p>
+    <w:p>
+      <w:pPr>
+        <w:rPr>
+          <w:lang w:val="pl-PL"/>
+        </w:rPr>
+      </w:pPr>
+    </w:p>
+    <w:p>
+      <w:pPr>
+        <w:ind w:left="720" w:firstLine="720"/>
+        <w:jc w:val="both"/>
+        <w:rPr>
+          <w:sz w:val="20"/>
+          <w:szCs w:val="20"/>
+          <w:lang w:val="pl-PL"/>
+        </w:rPr>
+      </w:pPr>
+      <w:bookmarkStart w:id="12" w:name="_Toc484109676"/>
+      <w:r>
+        <w:rPr>
+          <w:sz w:val="20"/>
+          <w:szCs w:val="20"/>
+          <w:lang w:val="pl-PL"/>
+        </w:rPr>
+        <w:t>Preduslov za manipulaciju tj. odobravanje i odbijanje zahteva poslatih od strane pacijenata je izbor kartice „Podaci o zahtevima za promenu lekara”, nakon čega će se prikazati dugme „Prikaži zahteve pacijenata”. Klik na ovo dugme otvara formu za manipulaciju zahtevima čiji je izgled prikazan na slici 3.8.</w:t>
+      </w:r>
+    </w:p>
+    <w:p>
+      <w:pPr>
+        <w:ind w:left="720" w:firstLine="720"/>
+        <w:jc w:val="both"/>
         <w:rPr>
           <w:sz w:val="20"/>
           <w:szCs w:val="20"/>
@@ -5196,8 +5245,8 @@
         </w:rPr>
         <w:drawing>
           <wp:inline distT="0" distB="0" distL="0" distR="0">
-            <wp:extent cx="4850130" cy="3370166"/>
-            <wp:effectExtent l="19050" t="0" r="7620" b="0"/>
+            <wp:extent cx="4548621" cy="2711270"/>
+            <wp:effectExtent l="19050" t="0" r="4329" b="0"/>
             <wp:docPr id="1" name="Picture 1"/>
             <wp:cNvGraphicFramePr>
               <a:graphicFrameLocks xmlns:a="http://schemas.openxmlformats.org/drawingml/2006/main" noChangeAspect="1"/>
@@ -5221,7 +5270,7 @@
                   <pic:spPr bwMode="auto">
                     <a:xfrm>
                       <a:off x="0" y="0"/>
-                      <a:ext cx="4854425" cy="3373150"/>
+                      <a:ext cx="4553057" cy="2713914"/>
                     </a:xfrm>
                     <a:prstGeom prst="rect">
                       <a:avLst/>
@@ -5243,6 +5292,7 @@
     </w:p>
     <w:p>
       <w:pPr>
+        <w:ind w:left="720" w:firstLine="720"/>
         <w:jc w:val="center"/>
         <w:rPr>
           <w:sz w:val="20"/>
@@ -5261,6 +5311,7 @@
     </w:p>
     <w:p>
       <w:pPr>
+        <w:ind w:left="720" w:firstLine="720"/>
         <w:jc w:val="center"/>
         <w:rPr>
           <w:sz w:val="20"/>
@@ -5274,11 +5325,22 @@
           <w:szCs w:val="20"/>
           <w:lang w:val="pl-PL"/>
         </w:rPr>
-        <w:t>Forma za zakazivanje termina</w:t>
-      </w:r>
-    </w:p>
-    <w:p>
-      <w:pPr>
+        <w:t>Forma za manipulaciju zahtevima za promenu lekara</w:t>
+      </w:r>
+    </w:p>
+    <w:p>
+      <w:pPr>
+        <w:ind w:left="720" w:firstLine="720"/>
+        <w:rPr>
+          <w:sz w:val="20"/>
+          <w:szCs w:val="20"/>
+          <w:lang w:val="pl-PL"/>
+        </w:rPr>
+      </w:pPr>
+    </w:p>
+    <w:p>
+      <w:pPr>
+        <w:ind w:left="720" w:firstLine="720"/>
         <w:jc w:val="both"/>
         <w:rPr>
           <w:sz w:val="20"/>
@@ -5293,189 +5355,27 @@
           <w:lang w:val="pl-PL"/>
         </w:rPr>
         <w:lastRenderedPageBreak/>
-        <w:tab/>
-        <w:t>Forma za zakazivanje pru</w:t>
-      </w:r>
-      <w:r>
-        <w:rPr>
-          <w:sz w:val="20"/>
-          <w:szCs w:val="20"/>
-          <w:lang w:val="pl-PL"/>
-        </w:rPr>
-        <w:t>ža informacije o slobodnim terminima, kod svog izabranog lekara kao i smeni u kojoj lekar radi određenog dana. U slučaju da lekaru nije određena smena za taj dan, nije moguće zakazati termin.</w:t>
-      </w:r>
-      <w:r>
-        <w:rPr>
-          <w:sz w:val="20"/>
-          <w:szCs w:val="20"/>
-          <w:lang w:val="pl-PL"/>
-        </w:rPr>
-        <w:t xml:space="preserve"> Termini koji su već zauzeti biće onemogućeni (siva dugmad), i dostupna će biti samo dugmad koja predstavljaju slobodne termine. Klikom na dugme i nakon potvrde otvoriće se forma za napomenu u kojoj je moguće dodati napomenu koju će lekar videti. Forma za dodavanje napomene je prikazana na slici 3.9. U slučaju uspešnog zakazivanja korisniku će se prikazati odgovarajuća poruka, a u slučaju da </w:t>
-      </w:r>
-      <w:r>
-        <w:rPr>
-          <w:sz w:val="20"/>
-          <w:szCs w:val="20"/>
-          <w:lang w:val="pl-PL"/>
-        </w:rPr>
-        <w:t>Administrator Doma zdravlja</w:t>
-      </w:r>
-      <w:r>
-        <w:rPr>
-          <w:sz w:val="20"/>
-          <w:szCs w:val="20"/>
-          <w:lang w:val="pl-PL"/>
-        </w:rPr>
-        <w:t xml:space="preserve"> ima podešen validan e-mail biće poslata i e-mail potvrda da je termin zakazan.</w:t>
-      </w:r>
-    </w:p>
-    <w:p>
-      <w:pPr>
-        <w:jc w:val="center"/>
-        <w:rPr>
-          <w:sz w:val="20"/>
-          <w:szCs w:val="20"/>
-          <w:lang w:val="pl-PL"/>
-        </w:rPr>
-      </w:pPr>
-      <w:r>
-        <w:rPr>
-          <w:noProof/>
-          <w:sz w:val="20"/>
-          <w:szCs w:val="20"/>
-        </w:rPr>
-        <w:drawing>
-          <wp:inline distT="0" distB="0" distL="0" distR="0">
-            <wp:extent cx="4202430" cy="2954763"/>
-            <wp:effectExtent l="19050" t="0" r="7620" b="0"/>
-            <wp:docPr id="4" name="Picture 4"/>
-            <wp:cNvGraphicFramePr>
-              <a:graphicFrameLocks xmlns:a="http://schemas.openxmlformats.org/drawingml/2006/main" noChangeAspect="1"/>
-            </wp:cNvGraphicFramePr>
-            <a:graphic xmlns:a="http://schemas.openxmlformats.org/drawingml/2006/main">
-              <a:graphicData uri="http://schemas.openxmlformats.org/drawingml/2006/picture">
-                <pic:pic xmlns:pic="http://schemas.openxmlformats.org/drawingml/2006/picture">
-                  <pic:nvPicPr>
-                    <pic:cNvPr id="0" name="Picture 4"/>
-                    <pic:cNvPicPr>
-                      <a:picLocks noChangeAspect="1" noChangeArrowheads="1"/>
-                    </pic:cNvPicPr>
-                  </pic:nvPicPr>
-                  <pic:blipFill>
-                    <a:blip r:embed="rId21"/>
-                    <a:srcRect/>
-                    <a:stretch>
-                      <a:fillRect/>
-                    </a:stretch>
-                  </pic:blipFill>
-                  <pic:spPr bwMode="auto">
-                    <a:xfrm>
-                      <a:off x="0" y="0"/>
-                      <a:ext cx="4203313" cy="2955384"/>
-                    </a:xfrm>
-                    <a:prstGeom prst="rect">
-                      <a:avLst/>
-                    </a:prstGeom>
-                    <a:noFill/>
-                    <a:ln w="9525">
-                      <a:noFill/>
-                      <a:miter lim="800000"/>
-                      <a:headEnd/>
-                      <a:tailEnd/>
-                    </a:ln>
-                  </pic:spPr>
-                </pic:pic>
-              </a:graphicData>
-            </a:graphic>
-          </wp:inline>
-        </w:drawing>
-      </w:r>
-    </w:p>
-    <w:p>
-      <w:pPr>
-        <w:jc w:val="center"/>
-        <w:rPr>
-          <w:sz w:val="20"/>
-          <w:szCs w:val="20"/>
-          <w:lang w:val="pl-PL"/>
-        </w:rPr>
-      </w:pPr>
-      <w:r>
-        <w:rPr>
-          <w:sz w:val="20"/>
-          <w:szCs w:val="20"/>
-          <w:lang w:val="pl-PL"/>
-        </w:rPr>
-        <w:t xml:space="preserve">Slika 3.9 </w:t>
-      </w:r>
-    </w:p>
-    <w:p>
-      <w:pPr>
-        <w:jc w:val="center"/>
-        <w:rPr>
-          <w:sz w:val="20"/>
-          <w:szCs w:val="20"/>
-          <w:lang w:val="pl-PL"/>
-        </w:rPr>
-      </w:pPr>
-      <w:r>
-        <w:rPr>
-          <w:sz w:val="20"/>
-          <w:szCs w:val="20"/>
-          <w:lang w:val="pl-PL"/>
-        </w:rPr>
-        <w:t>Unos napomene</w:t>
-      </w:r>
-    </w:p>
-    <w:p>
-      <w:pPr>
-        <w:jc w:val="center"/>
-        <w:rPr>
-          <w:sz w:val="20"/>
-          <w:szCs w:val="20"/>
-          <w:lang w:val="pl-PL"/>
-        </w:rPr>
-      </w:pPr>
-    </w:p>
-    <w:p>
-      <w:pPr>
-        <w:rPr>
-          <w:sz w:val="20"/>
-          <w:szCs w:val="20"/>
-        </w:rPr>
-      </w:pPr>
-      <w:r>
-        <w:rPr>
-          <w:sz w:val="20"/>
-          <w:szCs w:val="20"/>
-        </w:rPr>
-        <w:tab/>
-        <w:t xml:space="preserve">E-mail koji se šalje u slučaju da </w:t>
-      </w:r>
-      <w:r>
-        <w:rPr>
-          <w:sz w:val="20"/>
-          <w:szCs w:val="20"/>
-        </w:rPr>
-        <w:t>Administrator Doma zdravlja</w:t>
-      </w:r>
-      <w:r>
-        <w:rPr>
-          <w:sz w:val="20"/>
-          <w:szCs w:val="20"/>
-        </w:rPr>
-        <w:t xml:space="preserve"> ima podešen validan e-mail će sadržati sve osnovne informacije o terminu, lekaru, obavezi dolaska, kao i informacije o osobama koje možete kontaktirati za više informacija.</w:t>
-      </w:r>
-    </w:p>
-    <w:p>
-      <w:pPr>
-        <w:rPr>
-          <w:b/>
-          <w:sz w:val="20"/>
-          <w:szCs w:val="20"/>
-          <w:lang w:val="pl-PL"/>
-        </w:rPr>
-      </w:pPr>
+        <w:t>Ova forma prikazuje pacijente tekućeg Doma zdravlja kao i njihove željene novoizabrane lekare. Administrator Doma zdravlja klikom na dugme „Odobri zahtev” i „Odbi zahtev”, odobrava i odbija zahteva respektivno. Rezultat će biti dodeljivanje novog izabranog lekara pacijentu ili zadržavanje trenutnog.</w:t>
+      </w:r>
+    </w:p>
+    <w:p>
+      <w:pPr>
+        <w:ind w:left="720" w:firstLine="720"/>
+        <w:jc w:val="both"/>
+        <w:rPr>
+          <w:sz w:val="20"/>
+          <w:szCs w:val="20"/>
+          <w:lang w:val="pl-PL"/>
+        </w:rPr>
+      </w:pPr>
+      <w:r>
+        <w:rPr>
+          <w:sz w:val="20"/>
+          <w:szCs w:val="20"/>
+          <w:lang w:val="pl-PL"/>
+        </w:rPr>
+        <w:t>U slučaju da nema zahteva oba dugmeta će biti onemogućena i prikazaće se odgovarajuća poruka</w:t>
+      </w:r>
     </w:p>
     <w:p>
       <w:pPr>
@@ -5484,32 +5384,13 @@
           <w:lang w:val="pl-PL"/>
         </w:rPr>
       </w:pPr>
-      <w:bookmarkStart w:id="10" w:name="_Toc484095238"/>
       <w:r>
         <w:rPr>
           <w:lang w:val="pl-PL"/>
         </w:rPr>
         <w:t>Izlaz iz aplikacije</w:t>
       </w:r>
-      <w:bookmarkEnd w:id="10"/>
-    </w:p>
-    <w:p>
-      <w:pPr>
-        <w:rPr>
-          <w:sz w:val="20"/>
-          <w:szCs w:val="20"/>
-          <w:lang w:val="pl-PL"/>
-        </w:rPr>
-      </w:pPr>
-    </w:p>
-    <w:p>
-      <w:pPr>
-        <w:rPr>
-          <w:sz w:val="20"/>
-          <w:szCs w:val="20"/>
-          <w:lang w:val="pl-PL"/>
-        </w:rPr>
-      </w:pPr>
+      <w:bookmarkEnd w:id="12"/>
     </w:p>
     <w:p>
       <w:pPr>
@@ -5527,17 +5408,24 @@
           <w:szCs w:val="20"/>
           <w:lang w:val="pl-PL"/>
         </w:rPr>
-        <w:t xml:space="preserve">Izlaz iz svake forme moguć je klikom na dugme „X” koje se nalazi u gornjem desnom uglu kod svake forme. </w:t>
-      </w:r>
-    </w:p>
-    <w:p>
-      <w:pPr>
-        <w:rPr>
-          <w:sz w:val="20"/>
-          <w:szCs w:val="20"/>
-          <w:lang w:val="pl-PL"/>
-        </w:rPr>
-      </w:pPr>
+        <w:t>Izlaz iz svake forme</w:t>
+      </w:r>
+      <w:r>
+        <w:rPr>
+          <w:sz w:val="20"/>
+          <w:szCs w:val="20"/>
+          <w:lang w:val="pl-PL"/>
+        </w:rPr>
+        <w:t xml:space="preserve"> kao i aplikacije</w:t>
+      </w:r>
+      <w:r>
+        <w:rPr>
+          <w:sz w:val="20"/>
+          <w:szCs w:val="20"/>
+          <w:lang w:val="pl-PL"/>
+        </w:rPr>
+        <w:t xml:space="preserve"> moguć je klikom na dugme „X” koje se nalazi u gornjem desnom uglu kod svake forme. </w:t>
+      </w:r>
     </w:p>
     <w:p>
       <w:pPr>
@@ -5546,14 +5434,14 @@
           <w:lang w:val="pt-BR"/>
         </w:rPr>
       </w:pPr>
-      <w:bookmarkStart w:id="11" w:name="_Toc484095239"/>
+      <w:bookmarkStart w:id="13" w:name="_Toc484109677"/>
       <w:r>
         <w:rPr>
           <w:lang w:val="pt-BR"/>
         </w:rPr>
         <w:t>Kontakt</w:t>
       </w:r>
-      <w:bookmarkEnd w:id="11"/>
+      <w:bookmarkEnd w:id="13"/>
     </w:p>
     <w:p>
       <w:pPr>
@@ -5631,7 +5519,7 @@
         </w:rPr>
         <w:t xml:space="preserve">Pavle Cvetković  - </w:t>
       </w:r>
-      <w:hyperlink r:id="rId22" w:history="1">
+      <w:hyperlink r:id="rId21" w:history="1">
         <w:r>
           <w:rPr>
             <w:rStyle w:val="Hyperlink"/>
@@ -5731,10 +5619,10 @@
       </w:pPr>
     </w:p>
     <w:sectPr>
-      <w:headerReference w:type="default" r:id="rId23"/>
-      <w:footerReference w:type="default" r:id="rId24"/>
-      <w:headerReference w:type="first" r:id="rId25"/>
-      <w:footerReference w:type="first" r:id="rId26"/>
+      <w:headerReference w:type="default" r:id="rId22"/>
+      <w:footerReference w:type="default" r:id="rId23"/>
+      <w:headerReference w:type="first" r:id="rId24"/>
+      <w:footerReference w:type="first" r:id="rId25"/>
       <w:pgSz w:w="12240" w:h="15840" w:code="1"/>
       <w:pgMar w:top="1440" w:right="1440" w:bottom="1440" w:left="1276" w:header="708" w:footer="708" w:gutter="0"/>
       <w:cols w:space="708"/>
@@ -5886,7 +5774,7 @@
               <w:rStyle w:val="PageNumber"/>
               <w:noProof/>
             </w:rPr>
-            <w:t>9</w:t>
+            <w:t>10</w:t>
           </w:r>
           <w:r>
             <w:rPr>
@@ -5906,7 +5794,7 @@
                 <w:rStyle w:val="PageNumber"/>
                 <w:noProof/>
               </w:rPr>
-              <w:t>13</w:t>
+              <w:t>14</w:t>
             </w:r>
           </w:fldSimple>
         </w:p>

</xml_diff>

<commit_message>
Korisnicko upustvo, Hippocrates.Patient, Doctor (Admin DZ deo)
Upustva za desktop aplikaciju Hippocrates.Patient i
aplikaciju Hippocrates.Doctor (SAMO Lekar deo) su gotova.
</commit_message>
<xml_diff>
--- a/Dokumentacija/Korisnicko Uputstvo - Admin Doma zdravlja.docx
+++ b/Dokumentacija/Korisnicko Uputstvo - Admin Doma zdravlja.docx
@@ -616,7 +616,7 @@
       <w:r>
         <w:fldChar w:fldCharType="separate"/>
       </w:r>
-      <w:hyperlink w:anchor="_Toc484109664" w:history="1">
+      <w:hyperlink w:anchor="_Toc484184596" w:history="1">
         <w:r>
           <w:rPr>
             <w:rStyle w:val="Hyperlink"/>
@@ -661,7 +661,7 @@
             <w:noProof/>
             <w:webHidden/>
           </w:rPr>
-          <w:instrText xml:space="preserve"> PAGEREF _Toc484109664 \h </w:instrText>
+          <w:instrText xml:space="preserve"> PAGEREF _Toc484184596 \h </w:instrText>
         </w:r>
         <w:r>
           <w:rPr>
@@ -705,7 +705,7 @@
           <w:szCs w:val="22"/>
         </w:rPr>
       </w:pPr>
-      <w:hyperlink w:anchor="_Toc484109665" w:history="1">
+      <w:hyperlink w:anchor="_Toc484184597" w:history="1">
         <w:r>
           <w:rPr>
             <w:rStyle w:val="Hyperlink"/>
@@ -750,7 +750,7 @@
             <w:noProof/>
             <w:webHidden/>
           </w:rPr>
-          <w:instrText xml:space="preserve"> PAGEREF _Toc484109665 \h </w:instrText>
+          <w:instrText xml:space="preserve"> PAGEREF _Toc484184597 \h </w:instrText>
         </w:r>
         <w:r>
           <w:rPr>
@@ -794,7 +794,7 @@
           <w:szCs w:val="22"/>
         </w:rPr>
       </w:pPr>
-      <w:hyperlink w:anchor="_Toc484109666" w:history="1">
+      <w:hyperlink w:anchor="_Toc484184598" w:history="1">
         <w:r>
           <w:rPr>
             <w:rStyle w:val="Hyperlink"/>
@@ -839,7 +839,7 @@
             <w:noProof/>
             <w:webHidden/>
           </w:rPr>
-          <w:instrText xml:space="preserve"> PAGEREF _Toc484109666 \h </w:instrText>
+          <w:instrText xml:space="preserve"> PAGEREF _Toc484184598 \h </w:instrText>
         </w:r>
         <w:r>
           <w:rPr>
@@ -883,7 +883,7 @@
           <w:szCs w:val="22"/>
         </w:rPr>
       </w:pPr>
-      <w:hyperlink w:anchor="_Toc484109667" w:history="1">
+      <w:hyperlink w:anchor="_Toc484184599" w:history="1">
         <w:r>
           <w:rPr>
             <w:rStyle w:val="Hyperlink"/>
@@ -928,7 +928,7 @@
             <w:noProof/>
             <w:webHidden/>
           </w:rPr>
-          <w:instrText xml:space="preserve"> PAGEREF _Toc484109667 \h </w:instrText>
+          <w:instrText xml:space="preserve"> PAGEREF _Toc484184599 \h </w:instrText>
         </w:r>
         <w:r>
           <w:rPr>
@@ -972,7 +972,7 @@
           <w:szCs w:val="22"/>
         </w:rPr>
       </w:pPr>
-      <w:hyperlink w:anchor="_Toc484109668" w:history="1">
+      <w:hyperlink w:anchor="_Toc484184600" w:history="1">
         <w:r>
           <w:rPr>
             <w:rStyle w:val="Hyperlink"/>
@@ -1017,7 +1017,7 @@
             <w:noProof/>
             <w:webHidden/>
           </w:rPr>
-          <w:instrText xml:space="preserve"> PAGEREF _Toc484109668 \h </w:instrText>
+          <w:instrText xml:space="preserve"> PAGEREF _Toc484184600 \h </w:instrText>
         </w:r>
         <w:r>
           <w:rPr>
@@ -1061,7 +1061,7 @@
           <w:szCs w:val="22"/>
         </w:rPr>
       </w:pPr>
-      <w:hyperlink w:anchor="_Toc484109669" w:history="1">
+      <w:hyperlink w:anchor="_Toc484184601" w:history="1">
         <w:r>
           <w:rPr>
             <w:rStyle w:val="Hyperlink"/>
@@ -1106,7 +1106,7 @@
             <w:noProof/>
             <w:webHidden/>
           </w:rPr>
-          <w:instrText xml:space="preserve"> PAGEREF _Toc484109669 \h </w:instrText>
+          <w:instrText xml:space="preserve"> PAGEREF _Toc484184601 \h </w:instrText>
         </w:r>
         <w:r>
           <w:rPr>
@@ -1150,7 +1150,7 @@
           <w:szCs w:val="22"/>
         </w:rPr>
       </w:pPr>
-      <w:hyperlink w:anchor="_Toc484109670" w:history="1">
+      <w:hyperlink w:anchor="_Toc484184602" w:history="1">
         <w:r>
           <w:rPr>
             <w:rStyle w:val="Hyperlink"/>
@@ -1193,7 +1193,7 @@
             <w:noProof/>
             <w:webHidden/>
           </w:rPr>
-          <w:instrText xml:space="preserve"> PAGEREF _Toc484109670 \h </w:instrText>
+          <w:instrText xml:space="preserve"> PAGEREF _Toc484184602 \h </w:instrText>
         </w:r>
         <w:r>
           <w:rPr>
@@ -1237,7 +1237,7 @@
           <w:szCs w:val="22"/>
         </w:rPr>
       </w:pPr>
-      <w:hyperlink w:anchor="_Toc484109671" w:history="1">
+      <w:hyperlink w:anchor="_Toc484184603" w:history="1">
         <w:r>
           <w:rPr>
             <w:rStyle w:val="Hyperlink"/>
@@ -1280,7 +1280,7 @@
             <w:noProof/>
             <w:webHidden/>
           </w:rPr>
-          <w:instrText xml:space="preserve"> PAGEREF _Toc484109671 \h </w:instrText>
+          <w:instrText xml:space="preserve"> PAGEREF _Toc484184603 \h </w:instrText>
         </w:r>
         <w:r>
           <w:rPr>
@@ -1324,7 +1324,7 @@
           <w:szCs w:val="22"/>
         </w:rPr>
       </w:pPr>
-      <w:hyperlink w:anchor="_Toc484109672" w:history="1">
+      <w:hyperlink w:anchor="_Toc484184604" w:history="1">
         <w:r>
           <w:rPr>
             <w:rStyle w:val="Hyperlink"/>
@@ -1367,7 +1367,7 @@
             <w:noProof/>
             <w:webHidden/>
           </w:rPr>
-          <w:instrText xml:space="preserve"> PAGEREF _Toc484109672 \h </w:instrText>
+          <w:instrText xml:space="preserve"> PAGEREF _Toc484184604 \h </w:instrText>
         </w:r>
         <w:r>
           <w:rPr>
@@ -1411,11 +1411,12 @@
           <w:szCs w:val="22"/>
         </w:rPr>
       </w:pPr>
-      <w:hyperlink w:anchor="_Toc484109673" w:history="1">
+      <w:hyperlink w:anchor="_Toc484184605" w:history="1">
         <w:r>
           <w:rPr>
             <w:rStyle w:val="Hyperlink"/>
             <w:noProof/>
+            <w:lang w:val="pl-PL"/>
           </w:rPr>
           <w:t>3.4</w:t>
         </w:r>
@@ -1432,8 +1433,9 @@
           <w:rPr>
             <w:rStyle w:val="Hyperlink"/>
             <w:noProof/>
-          </w:rPr>
-          <w:t>Brisanje medicinskog osoblja</w:t>
+            <w:lang w:val="pl-PL"/>
+          </w:rPr>
+          <w:t>Pregled / Unos smene za lekare</w:t>
         </w:r>
         <w:r>
           <w:rPr>
@@ -1454,7 +1456,7 @@
             <w:noProof/>
             <w:webHidden/>
           </w:rPr>
-          <w:instrText xml:space="preserve"> PAGEREF _Toc484109673 \h </w:instrText>
+          <w:instrText xml:space="preserve"> PAGEREF _Toc484184605 \h </w:instrText>
         </w:r>
         <w:r>
           <w:rPr>
@@ -1488,9 +1490,6 @@
     <w:p>
       <w:pPr>
         <w:pStyle w:val="TOC2"/>
-        <w:tabs>
-          <w:tab w:val="left" w:pos="1100"/>
-        </w:tabs>
         <w:rPr>
           <w:rFonts w:asciiTheme="minorHAnsi" w:eastAsiaTheme="minorEastAsia" w:hAnsiTheme="minorHAnsi" w:cstheme="minorBidi"/>
           <w:noProof/>
@@ -1498,41 +1497,23 @@
           <w:szCs w:val="22"/>
         </w:rPr>
       </w:pPr>
-      <w:hyperlink w:anchor="_Toc484109674" w:history="1">
+      <w:hyperlink w:anchor="_Toc484184606" w:history="1">
         <w:r>
           <w:rPr>
             <w:rStyle w:val="Hyperlink"/>
             <w:noProof/>
-            <w:lang w:val="pl-PL"/>
-          </w:rPr>
-          <w:t>3.5</w:t>
-        </w:r>
-        <w:r>
-          <w:rPr>
-            <w:rFonts w:asciiTheme="minorHAnsi" w:eastAsiaTheme="minorEastAsia" w:hAnsiTheme="minorHAnsi" w:cstheme="minorBidi"/>
-            <w:noProof/>
-            <w:sz w:val="22"/>
-            <w:szCs w:val="22"/>
+          </w:rPr>
+          <w:t>Pregled i unos smene se regulišu formom za prenos i unos smene čija je slika (3.41) data u nastavku.</w:t>
+        </w:r>
+        <w:r>
+          <w:rPr>
+            <w:noProof/>
+            <w:webHidden/>
           </w:rPr>
           <w:tab/>
         </w:r>
         <w:r>
           <w:rPr>
-            <w:rStyle w:val="Hyperlink"/>
-            <w:noProof/>
-            <w:lang w:val="pl-PL"/>
-          </w:rPr>
-          <w:t>Unošenje novog medicinskog osoblja</w:t>
-        </w:r>
-        <w:r>
-          <w:rPr>
-            <w:noProof/>
-            <w:webHidden/>
-          </w:rPr>
-          <w:tab/>
-        </w:r>
-        <w:r>
-          <w:rPr>
             <w:noProof/>
             <w:webHidden/>
           </w:rPr>
@@ -1543,7 +1524,7 @@
             <w:noProof/>
             <w:webHidden/>
           </w:rPr>
-          <w:instrText xml:space="preserve"> PAGEREF _Toc484109674 \h </w:instrText>
+          <w:instrText xml:space="preserve"> PAGEREF _Toc484184606 \h </w:instrText>
         </w:r>
         <w:r>
           <w:rPr>
@@ -1563,7 +1544,7 @@
             <w:noProof/>
             <w:webHidden/>
           </w:rPr>
-          <w:t>11</w:t>
+          <w:t>10</w:t>
         </w:r>
         <w:r>
           <w:rPr>
@@ -1587,14 +1568,13 @@
           <w:szCs w:val="22"/>
         </w:rPr>
       </w:pPr>
-      <w:hyperlink w:anchor="_Toc484109675" w:history="1">
+      <w:hyperlink w:anchor="_Toc484184607" w:history="1">
         <w:r>
           <w:rPr>
             <w:rStyle w:val="Hyperlink"/>
             <w:noProof/>
-            <w:lang w:val="pl-PL"/>
-          </w:rPr>
-          <w:t>3.6</w:t>
+          </w:rPr>
+          <w:t>3.5</w:t>
         </w:r>
         <w:r>
           <w:rPr>
@@ -1609,9 +1589,8 @@
           <w:rPr>
             <w:rStyle w:val="Hyperlink"/>
             <w:noProof/>
-            <w:lang w:val="pl-PL"/>
-          </w:rPr>
-          <w:t>Ažuriranje medicinskog osoblja</w:t>
+          </w:rPr>
+          <w:t>Brisanje medicinskog osoblja</w:t>
         </w:r>
         <w:r>
           <w:rPr>
@@ -1632,7 +1611,7 @@
             <w:noProof/>
             <w:webHidden/>
           </w:rPr>
-          <w:instrText xml:space="preserve"> PAGEREF _Toc484109675 \h </w:instrText>
+          <w:instrText xml:space="preserve"> PAGEREF _Toc484184607 \h </w:instrText>
         </w:r>
         <w:r>
           <w:rPr>
@@ -1652,7 +1631,7 @@
             <w:noProof/>
             <w:webHidden/>
           </w:rPr>
-          <w:t>12</w:t>
+          <w:t>10</w:t>
         </w:r>
         <w:r>
           <w:rPr>
@@ -1665,9 +1644,9 @@
     </w:p>
     <w:p>
       <w:pPr>
-        <w:pStyle w:val="TOC1"/>
-        <w:tabs>
-          <w:tab w:val="left" w:pos="432"/>
+        <w:pStyle w:val="TOC2"/>
+        <w:tabs>
+          <w:tab w:val="left" w:pos="1100"/>
         </w:tabs>
         <w:rPr>
           <w:rFonts w:asciiTheme="minorHAnsi" w:eastAsiaTheme="minorEastAsia" w:hAnsiTheme="minorHAnsi" w:cstheme="minorBidi"/>
@@ -1676,14 +1655,14 @@
           <w:szCs w:val="22"/>
         </w:rPr>
       </w:pPr>
-      <w:hyperlink w:anchor="_Toc484109676" w:history="1">
+      <w:hyperlink w:anchor="_Toc484184608" w:history="1">
         <w:r>
           <w:rPr>
             <w:rStyle w:val="Hyperlink"/>
             <w:noProof/>
             <w:lang w:val="pl-PL"/>
           </w:rPr>
-          <w:t>4.</w:t>
+          <w:t>3.6</w:t>
         </w:r>
         <w:r>
           <w:rPr>
@@ -1700,7 +1679,7 @@
             <w:noProof/>
             <w:lang w:val="pl-PL"/>
           </w:rPr>
-          <w:t>Izlaz iz aplikacije</w:t>
+          <w:t>Unošenje novog medicinskog osoblja</w:t>
         </w:r>
         <w:r>
           <w:rPr>
@@ -1721,7 +1700,7 @@
             <w:noProof/>
             <w:webHidden/>
           </w:rPr>
-          <w:instrText xml:space="preserve"> PAGEREF _Toc484109676 \h </w:instrText>
+          <w:instrText xml:space="preserve"> PAGEREF _Toc484184608 \h </w:instrText>
         </w:r>
         <w:r>
           <w:rPr>
@@ -1741,7 +1720,7 @@
             <w:noProof/>
             <w:webHidden/>
           </w:rPr>
-          <w:t>14</w:t>
+          <w:t>11</w:t>
         </w:r>
         <w:r>
           <w:rPr>
@@ -1754,9 +1733,9 @@
     </w:p>
     <w:p>
       <w:pPr>
-        <w:pStyle w:val="TOC1"/>
-        <w:tabs>
-          <w:tab w:val="left" w:pos="432"/>
+        <w:pStyle w:val="TOC2"/>
+        <w:tabs>
+          <w:tab w:val="left" w:pos="1100"/>
         </w:tabs>
         <w:rPr>
           <w:rFonts w:asciiTheme="minorHAnsi" w:eastAsiaTheme="minorEastAsia" w:hAnsiTheme="minorHAnsi" w:cstheme="minorBidi"/>
@@ -1765,14 +1744,14 @@
           <w:szCs w:val="22"/>
         </w:rPr>
       </w:pPr>
-      <w:hyperlink w:anchor="_Toc484109677" w:history="1">
+      <w:hyperlink w:anchor="_Toc484184609" w:history="1">
         <w:r>
           <w:rPr>
             <w:rStyle w:val="Hyperlink"/>
             <w:noProof/>
-            <w:lang w:val="pt-BR"/>
-          </w:rPr>
-          <w:t>5.</w:t>
+            <w:lang w:val="pl-PL"/>
+          </w:rPr>
+          <w:t>3.7</w:t>
         </w:r>
         <w:r>
           <w:rPr>
@@ -1787,8 +1766,275 @@
           <w:rPr>
             <w:rStyle w:val="Hyperlink"/>
             <w:noProof/>
+            <w:lang w:val="pl-PL"/>
+          </w:rPr>
+          <w:t>Ažuriranje medicinskog osoblja</w:t>
+        </w:r>
+        <w:r>
+          <w:rPr>
+            <w:noProof/>
+            <w:webHidden/>
+          </w:rPr>
+          <w:tab/>
+        </w:r>
+        <w:r>
+          <w:rPr>
+            <w:noProof/>
+            <w:webHidden/>
+          </w:rPr>
+          <w:fldChar w:fldCharType="begin"/>
+        </w:r>
+        <w:r>
+          <w:rPr>
+            <w:noProof/>
+            <w:webHidden/>
+          </w:rPr>
+          <w:instrText xml:space="preserve"> PAGEREF _Toc484184609 \h </w:instrText>
+        </w:r>
+        <w:r>
+          <w:rPr>
+            <w:noProof/>
+            <w:webHidden/>
+          </w:rPr>
+        </w:r>
+        <w:r>
+          <w:rPr>
+            <w:noProof/>
+            <w:webHidden/>
+          </w:rPr>
+          <w:fldChar w:fldCharType="separate"/>
+        </w:r>
+        <w:r>
+          <w:rPr>
+            <w:noProof/>
+            <w:webHidden/>
+          </w:rPr>
+          <w:t>12</w:t>
+        </w:r>
+        <w:r>
+          <w:rPr>
+            <w:noProof/>
+            <w:webHidden/>
+          </w:rPr>
+          <w:fldChar w:fldCharType="end"/>
+        </w:r>
+      </w:hyperlink>
+    </w:p>
+    <w:p>
+      <w:pPr>
+        <w:pStyle w:val="TOC2"/>
+        <w:tabs>
+          <w:tab w:val="left" w:pos="1100"/>
+        </w:tabs>
+        <w:rPr>
+          <w:rFonts w:asciiTheme="minorHAnsi" w:eastAsiaTheme="minorEastAsia" w:hAnsiTheme="minorHAnsi" w:cstheme="minorBidi"/>
+          <w:noProof/>
+          <w:sz w:val="22"/>
+          <w:szCs w:val="22"/>
+        </w:rPr>
+      </w:pPr>
+      <w:hyperlink w:anchor="_Toc484184610" w:history="1">
+        <w:r>
+          <w:rPr>
+            <w:rStyle w:val="Hyperlink"/>
+            <w:noProof/>
+            <w:lang w:val="pl-PL"/>
+          </w:rPr>
+          <w:t>3.8</w:t>
+        </w:r>
+        <w:r>
+          <w:rPr>
+            <w:rFonts w:asciiTheme="minorHAnsi" w:eastAsiaTheme="minorEastAsia" w:hAnsiTheme="minorHAnsi" w:cstheme="minorBidi"/>
+            <w:noProof/>
+            <w:sz w:val="22"/>
+            <w:szCs w:val="22"/>
+          </w:rPr>
+          <w:tab/>
+        </w:r>
+        <w:r>
+          <w:rPr>
+            <w:rStyle w:val="Hyperlink"/>
+            <w:noProof/>
+            <w:lang w:val="pl-PL"/>
+          </w:rPr>
+          <w:t>Manipulacija zahtevima za promenu lekara</w:t>
+        </w:r>
+        <w:r>
+          <w:rPr>
+            <w:noProof/>
+            <w:webHidden/>
+          </w:rPr>
+          <w:tab/>
+        </w:r>
+        <w:r>
+          <w:rPr>
+            <w:noProof/>
+            <w:webHidden/>
+          </w:rPr>
+          <w:fldChar w:fldCharType="begin"/>
+        </w:r>
+        <w:r>
+          <w:rPr>
+            <w:noProof/>
+            <w:webHidden/>
+          </w:rPr>
+          <w:instrText xml:space="preserve"> PAGEREF _Toc484184610 \h </w:instrText>
+        </w:r>
+        <w:r>
+          <w:rPr>
+            <w:noProof/>
+            <w:webHidden/>
+          </w:rPr>
+        </w:r>
+        <w:r>
+          <w:rPr>
+            <w:noProof/>
+            <w:webHidden/>
+          </w:rPr>
+          <w:fldChar w:fldCharType="separate"/>
+        </w:r>
+        <w:r>
+          <w:rPr>
+            <w:noProof/>
+            <w:webHidden/>
+          </w:rPr>
+          <w:t>13</w:t>
+        </w:r>
+        <w:r>
+          <w:rPr>
+            <w:noProof/>
+            <w:webHidden/>
+          </w:rPr>
+          <w:fldChar w:fldCharType="end"/>
+        </w:r>
+      </w:hyperlink>
+    </w:p>
+    <w:p>
+      <w:pPr>
+        <w:pStyle w:val="TOC1"/>
+        <w:tabs>
+          <w:tab w:val="left" w:pos="432"/>
+        </w:tabs>
+        <w:rPr>
+          <w:rFonts w:asciiTheme="minorHAnsi" w:eastAsiaTheme="minorEastAsia" w:hAnsiTheme="minorHAnsi" w:cstheme="minorBidi"/>
+          <w:noProof/>
+          <w:sz w:val="22"/>
+          <w:szCs w:val="22"/>
+        </w:rPr>
+      </w:pPr>
+      <w:hyperlink w:anchor="_Toc484184611" w:history="1">
+        <w:r>
+          <w:rPr>
+            <w:rStyle w:val="Hyperlink"/>
+            <w:noProof/>
+            <w:lang w:val="pl-PL"/>
+          </w:rPr>
+          <w:t>4.</w:t>
+        </w:r>
+        <w:r>
+          <w:rPr>
+            <w:rFonts w:asciiTheme="minorHAnsi" w:eastAsiaTheme="minorEastAsia" w:hAnsiTheme="minorHAnsi" w:cstheme="minorBidi"/>
+            <w:noProof/>
+            <w:sz w:val="22"/>
+            <w:szCs w:val="22"/>
+          </w:rPr>
+          <w:tab/>
+        </w:r>
+        <w:r>
+          <w:rPr>
+            <w:rStyle w:val="Hyperlink"/>
+            <w:noProof/>
+            <w:lang w:val="pl-PL"/>
+          </w:rPr>
+          <w:t>Izlaz iz aplikacije</w:t>
+        </w:r>
+        <w:r>
+          <w:rPr>
+            <w:noProof/>
+            <w:webHidden/>
+          </w:rPr>
+          <w:tab/>
+        </w:r>
+        <w:r>
+          <w:rPr>
+            <w:noProof/>
+            <w:webHidden/>
+          </w:rPr>
+          <w:fldChar w:fldCharType="begin"/>
+        </w:r>
+        <w:r>
+          <w:rPr>
+            <w:noProof/>
+            <w:webHidden/>
+          </w:rPr>
+          <w:instrText xml:space="preserve"> PAGEREF _Toc484184611 \h </w:instrText>
+        </w:r>
+        <w:r>
+          <w:rPr>
+            <w:noProof/>
+            <w:webHidden/>
+          </w:rPr>
+        </w:r>
+        <w:r>
+          <w:rPr>
+            <w:noProof/>
+            <w:webHidden/>
+          </w:rPr>
+          <w:fldChar w:fldCharType="separate"/>
+        </w:r>
+        <w:r>
+          <w:rPr>
+            <w:noProof/>
+            <w:webHidden/>
+          </w:rPr>
+          <w:t>14</w:t>
+        </w:r>
+        <w:r>
+          <w:rPr>
+            <w:noProof/>
+            <w:webHidden/>
+          </w:rPr>
+          <w:fldChar w:fldCharType="end"/>
+        </w:r>
+      </w:hyperlink>
+    </w:p>
+    <w:p>
+      <w:pPr>
+        <w:pStyle w:val="TOC1"/>
+        <w:tabs>
+          <w:tab w:val="left" w:pos="432"/>
+        </w:tabs>
+        <w:rPr>
+          <w:rFonts w:asciiTheme="minorHAnsi" w:eastAsiaTheme="minorEastAsia" w:hAnsiTheme="minorHAnsi" w:cstheme="minorBidi"/>
+          <w:noProof/>
+          <w:sz w:val="22"/>
+          <w:szCs w:val="22"/>
+        </w:rPr>
+      </w:pPr>
+      <w:hyperlink w:anchor="_Toc484184612" w:history="1">
+        <w:r>
+          <w:rPr>
+            <w:rStyle w:val="Hyperlink"/>
+            <w:noProof/>
             <w:lang w:val="pt-BR"/>
           </w:rPr>
+          <w:t>5.</w:t>
+        </w:r>
+        <w:r>
+          <w:rPr>
+            <w:rFonts w:asciiTheme="minorHAnsi" w:eastAsiaTheme="minorEastAsia" w:hAnsiTheme="minorHAnsi" w:cstheme="minorBidi"/>
+            <w:noProof/>
+            <w:sz w:val="22"/>
+            <w:szCs w:val="22"/>
+          </w:rPr>
+          <w:tab/>
+        </w:r>
+        <w:r>
+          <w:rPr>
+            <w:rStyle w:val="Hyperlink"/>
+            <w:noProof/>
+            <w:lang w:val="pt-BR"/>
+          </w:rPr>
           <w:t>Kontakt</w:t>
         </w:r>
         <w:r>
@@ -1810,7 +2056,7 @@
             <w:noProof/>
             <w:webHidden/>
           </w:rPr>
-          <w:instrText xml:space="preserve"> PAGEREF _Toc484109677 \h </w:instrText>
+          <w:instrText xml:space="preserve"> PAGEREF _Toc484184612 \h </w:instrText>
         </w:r>
         <w:r>
           <w:rPr>
@@ -2266,7 +2512,7 @@
           <w:lang w:val="pl-PL"/>
         </w:rPr>
       </w:pPr>
-      <w:bookmarkStart w:id="0" w:name="_Toc484109664"/>
+      <w:bookmarkStart w:id="0" w:name="_Toc484184596"/>
       <w:r>
         <w:rPr>
           <w:lang w:val="pl-PL"/>
@@ -2382,7 +2628,7 @@
           <w:lang w:val="pl-PL"/>
         </w:rPr>
       </w:pPr>
-      <w:bookmarkStart w:id="1" w:name="_Toc484109665"/>
+      <w:bookmarkStart w:id="1" w:name="_Toc484184597"/>
       <w:r>
         <w:rPr>
           <w:lang w:val="pl-PL"/>
@@ -2568,7 +2814,7 @@
           <w:lang w:val="pl-PL"/>
         </w:rPr>
       </w:pPr>
-      <w:bookmarkStart w:id="2" w:name="_Toc484109666"/>
+      <w:bookmarkStart w:id="2" w:name="_Toc484184598"/>
       <w:r>
         <w:rPr>
           <w:lang w:val="pl-PL"/>
@@ -2612,7 +2858,7 @@
           <w:lang w:val="pl-PL"/>
         </w:rPr>
       </w:pPr>
-      <w:bookmarkStart w:id="3" w:name="_Toc484109667"/>
+      <w:bookmarkStart w:id="3" w:name="_Toc484184599"/>
       <w:r>
         <w:rPr>
           <w:lang w:val="pl-PL"/>
@@ -2693,7 +2939,7 @@
           <w:lang w:val="pl-PL"/>
         </w:rPr>
       </w:pPr>
-      <w:bookmarkStart w:id="4" w:name="_Toc484109668"/>
+      <w:bookmarkStart w:id="4" w:name="_Toc484184600"/>
       <w:r>
         <w:rPr>
           <w:lang w:val="pl-PL"/>
@@ -3164,7 +3410,7 @@
           <w:lang w:val="fi-FI"/>
         </w:rPr>
       </w:pPr>
-      <w:bookmarkStart w:id="5" w:name="_Toc484109669"/>
+      <w:bookmarkStart w:id="5" w:name="_Toc484184601"/>
       <w:r>
         <w:rPr>
           <w:lang w:val="fi-FI"/>
@@ -3793,7 +4039,7 @@
       <w:pPr>
         <w:pStyle w:val="Heading2"/>
       </w:pPr>
-      <w:bookmarkStart w:id="6" w:name="_Toc484109670"/>
+      <w:bookmarkStart w:id="6" w:name="_Toc484184602"/>
       <w:r>
         <w:lastRenderedPageBreak/>
         <w:t xml:space="preserve">Brisanje </w:t>
@@ -4119,7 +4365,7 @@
       <w:pPr>
         <w:pStyle w:val="Heading2"/>
       </w:pPr>
-      <w:bookmarkStart w:id="7" w:name="_Toc484109671"/>
+      <w:bookmarkStart w:id="7" w:name="_Toc484184603"/>
       <w:r>
         <w:t>Unošenje novog lekara</w:t>
       </w:r>
@@ -4326,7 +4572,7 @@
       <w:pPr>
         <w:pStyle w:val="Heading2"/>
       </w:pPr>
-      <w:bookmarkStart w:id="8" w:name="_Toc484109672"/>
+      <w:bookmarkStart w:id="8" w:name="_Toc484184604"/>
       <w:r>
         <w:t>Ažuriranje lekara</w:t>
       </w:r>
@@ -4559,58 +4805,258 @@
           <w:lang w:val="pl-PL"/>
         </w:rPr>
       </w:pPr>
-      <w:bookmarkStart w:id="9" w:name="_Toc484109673"/>
-      <w:r>
-        <w:rPr>
-          <w:lang w:val="pl-PL"/>
-        </w:rPr>
-        <w:t>Pregled / Unos smene za lekare</w:t>
+      <w:bookmarkStart w:id="9" w:name="_Toc484184605"/>
+      <w:r>
+        <w:rPr>
+          <w:lang w:val="pl-PL"/>
+        </w:rPr>
+        <w:t xml:space="preserve">Pregled / Unos </w:t>
+      </w:r>
+      <w:r>
+        <w:rPr>
+          <w:lang w:val="pl-PL"/>
+        </w:rPr>
+        <w:t xml:space="preserve">/ Brisanje </w:t>
+      </w:r>
+      <w:r>
+        <w:rPr>
+          <w:lang w:val="pl-PL"/>
+        </w:rPr>
+        <w:t>smene za lekare</w:t>
+      </w:r>
+      <w:bookmarkEnd w:id="9"/>
+    </w:p>
+    <w:p>
+      <w:pPr>
+        <w:rPr>
+          <w:lang w:val="pl-PL"/>
+        </w:rPr>
+      </w:pPr>
+    </w:p>
+    <w:p>
+      <w:pPr>
+        <w:ind w:left="720" w:firstLine="720"/>
+        <w:rPr>
+          <w:sz w:val="16"/>
+          <w:lang w:val="pl-PL"/>
+        </w:rPr>
+      </w:pPr>
+      <w:r>
+        <w:rPr>
+          <w:sz w:val="20"/>
+          <w:szCs w:val="20"/>
+        </w:rPr>
+        <w:t xml:space="preserve">Preduslov za prikaz </w:t>
+      </w:r>
+      <w:r>
+        <w:rPr>
+          <w:sz w:val="20"/>
+          <w:szCs w:val="20"/>
+          <w:lang/>
+        </w:rPr>
+        <w:t xml:space="preserve">forme za modifikaciju smena </w:t>
+      </w:r>
+      <w:r>
+        <w:rPr>
+          <w:sz w:val="20"/>
+          <w:szCs w:val="20"/>
+        </w:rPr>
+        <w:t>lekara je uspešno logovanje na sistem opisano u odeljku 2.1 kao i selekcija kartice “Podaci o lekarima”, a zatim klik na dugme “Pregled / Unos smene”.</w:t>
+      </w:r>
+      <w:bookmarkStart w:id="10" w:name="_Toc484184606"/>
+      <w:r>
+        <w:rPr>
+          <w:sz w:val="20"/>
+          <w:szCs w:val="20"/>
+        </w:rPr>
+        <w:tab/>
+      </w:r>
+      <w:r>
+        <w:rPr>
+          <w:sz w:val="20"/>
+        </w:rPr>
+        <w:t>Pregled i unos smene se regulišu formom čija je slika (3.41) data u nastavku.</w:t>
+      </w:r>
+      <w:bookmarkEnd w:id="10"/>
+      <w:r>
+        <w:rPr>
+          <w:sz w:val="20"/>
+        </w:rPr>
+        <w:t xml:space="preserve"> </w:t>
+      </w:r>
+    </w:p>
+    <w:p>
+      <w:pPr>
+        <w:jc w:val="center"/>
+      </w:pPr>
+      <w:r>
+        <w:rPr>
+          <w:noProof/>
+        </w:rPr>
+        <w:drawing>
+          <wp:inline distT="0" distB="0" distL="0" distR="0">
+            <wp:extent cx="4292698" cy="2707045"/>
+            <wp:effectExtent l="19050" t="0" r="0" b="0"/>
+            <wp:docPr id="4" name="Picture 1"/>
+            <wp:cNvGraphicFramePr>
+              <a:graphicFrameLocks xmlns:a="http://schemas.openxmlformats.org/drawingml/2006/main" noChangeAspect="1"/>
+            </wp:cNvGraphicFramePr>
+            <a:graphic xmlns:a="http://schemas.openxmlformats.org/drawingml/2006/main">
+              <a:graphicData uri="http://schemas.openxmlformats.org/drawingml/2006/picture">
+                <pic:pic xmlns:pic="http://schemas.openxmlformats.org/drawingml/2006/picture">
+                  <pic:nvPicPr>
+                    <pic:cNvPr id="0" name="Picture 1"/>
+                    <pic:cNvPicPr>
+                      <a:picLocks noChangeAspect="1" noChangeArrowheads="1"/>
+                    </pic:cNvPicPr>
+                  </pic:nvPicPr>
+                  <pic:blipFill>
+                    <a:blip r:embed="rId17"/>
+                    <a:srcRect/>
+                    <a:stretch>
+                      <a:fillRect/>
+                    </a:stretch>
+                  </pic:blipFill>
+                  <pic:spPr bwMode="auto">
+                    <a:xfrm>
+                      <a:off x="0" y="0"/>
+                      <a:ext cx="4298096" cy="2710449"/>
+                    </a:xfrm>
+                    <a:prstGeom prst="rect">
+                      <a:avLst/>
+                    </a:prstGeom>
+                    <a:noFill/>
+                    <a:ln w="9525">
+                      <a:noFill/>
+                      <a:miter lim="800000"/>
+                      <a:headEnd/>
+                      <a:tailEnd/>
+                    </a:ln>
+                  </pic:spPr>
+                </pic:pic>
+              </a:graphicData>
+            </a:graphic>
+          </wp:inline>
+        </w:drawing>
+      </w:r>
+    </w:p>
+    <w:p>
+      <w:pPr>
+        <w:jc w:val="center"/>
+        <w:rPr>
+          <w:sz w:val="20"/>
+        </w:rPr>
+      </w:pPr>
+      <w:r>
+        <w:rPr>
+          <w:sz w:val="20"/>
+        </w:rPr>
+        <w:t>Slika</w:t>
+      </w:r>
+      <w:r>
+        <w:rPr>
+          <w:sz w:val="20"/>
+        </w:rPr>
+        <w:t xml:space="preserve"> 3.41 </w:t>
+      </w:r>
+    </w:p>
+    <w:p>
+      <w:pPr>
+        <w:jc w:val="center"/>
+        <w:rPr>
+          <w:sz w:val="20"/>
+        </w:rPr>
+      </w:pPr>
+      <w:r>
+        <w:rPr>
+          <w:sz w:val="20"/>
+        </w:rPr>
+        <w:t>Izgled forma za pregled / unos smene</w:t>
+      </w:r>
+    </w:p>
+    <w:p>
+      <w:pPr>
+        <w:rPr>
+          <w:sz w:val="20"/>
+        </w:rPr>
+      </w:pPr>
+      <w:r>
+        <w:rPr>
+          <w:sz w:val="20"/>
+        </w:rPr>
+        <w:lastRenderedPageBreak/>
+        <w:tab/>
+        <w:t xml:space="preserve">Forma u svom nazivu prkazuje ime i prezime lekara za kojeg se modifikuju smene. Iz liste smena moguće je selektovati smenu nakon čega će kontrole dobiti podatke iz te smene i time omogućiti lakšu manipulaciju smenama. </w:t>
+      </w:r>
+    </w:p>
+    <w:p>
+      <w:pPr>
+        <w:rPr>
+          <w:sz w:val="20"/>
+        </w:rPr>
+      </w:pPr>
+      <w:r>
+        <w:rPr>
+          <w:sz w:val="20"/>
+        </w:rPr>
+        <w:tab/>
+        <w:t xml:space="preserve">Brisanje željene smene vrši se selekcijom željene smene </w:t>
+      </w:r>
+      <w:r>
+        <w:rPr>
+          <w:sz w:val="20"/>
+        </w:rPr>
+        <w:t xml:space="preserve">i klikom na dugme “Obriši selektovanu smenu” </w:t>
+      </w:r>
+      <w:r>
+        <w:rPr>
+          <w:sz w:val="20"/>
+        </w:rPr>
+        <w:t>nakon čijeg brisanja se dobija poruka o uspešnosti brisanja ili grešci.</w:t>
+      </w:r>
+    </w:p>
+    <w:p>
+      <w:pPr>
+        <w:rPr>
+          <w:sz w:val="20"/>
+        </w:rPr>
+      </w:pPr>
+      <w:r>
+        <w:rPr>
+          <w:sz w:val="20"/>
+        </w:rPr>
+        <w:tab/>
+        <w:t xml:space="preserve">Unos nove smene postiže se popunjavanjem kontrola gde je jedino ograničenje zadato da “Datum početka smene” ne sme biti “veći” tj. kasnije od “Datum kraja smene”. Forma će svaku </w:t>
+      </w:r>
+      <w:r>
+        <w:rPr>
+          <w:sz w:val="20"/>
+        </w:rPr>
+        <w:t>ovakvu situaciju propratiti porukom i podesiti datume da budu konzistentni.  Dodavanje se vrši klikom na dugme “Dodaj smenu” nakon čijeg dodavanja se dobija poruka o uspešnosti ili grešci.</w:t>
+      </w:r>
+    </w:p>
+    <w:p>
+      <w:r>
+        <w:rPr>
+          <w:sz w:val="20"/>
+        </w:rPr>
+        <w:tab/>
+      </w:r>
+    </w:p>
+    <w:p>
+      <w:r>
+        <w:tab/>
       </w:r>
     </w:p>
     <w:p>
       <w:pPr>
         <w:pStyle w:val="Heading2"/>
-        <w:numPr>
-          <w:ilvl w:val="0"/>
-          <w:numId w:val="0"/>
-        </w:numPr>
-        <w:ind w:left="720"/>
-        <w:rPr>
-          <w:rFonts w:ascii="Times New Roman" w:hAnsi="Times New Roman"/>
-          <w:b w:val="0"/>
-          <w:bCs w:val="0"/>
-        </w:rPr>
-      </w:pPr>
-      <w:r>
-        <w:rPr>
-          <w:rFonts w:ascii="Times New Roman" w:hAnsi="Times New Roman"/>
-          <w:b w:val="0"/>
-          <w:bCs w:val="0"/>
-        </w:rPr>
-        <w:t xml:space="preserve">Pregled i unos smene se regulišu formom za prenos i unos smene čija je slika (3.41) data </w:t>
-      </w:r>
-      <w:r>
-        <w:rPr>
-          <w:rFonts w:ascii="Times New Roman" w:hAnsi="Times New Roman"/>
-          <w:b w:val="0"/>
-          <w:bCs w:val="0"/>
-        </w:rPr>
-        <w:t xml:space="preserve">u nastavku. </w:t>
-      </w:r>
-    </w:p>
-    <w:p>
-      <w:r>
-        <w:tab/>
-      </w:r>
-    </w:p>
-    <w:p>
-      <w:pPr>
-        <w:pStyle w:val="Heading2"/>
-      </w:pPr>
+      </w:pPr>
+      <w:bookmarkStart w:id="11" w:name="_Toc484184607"/>
       <w:r>
         <w:t>Brisanje medicinskog osoblja</w:t>
       </w:r>
-      <w:bookmarkEnd w:id="9"/>
+      <w:bookmarkEnd w:id="11"/>
     </w:p>
     <w:p>
       <w:pPr>
@@ -4676,7 +5122,6 @@
           <w:sz w:val="20"/>
           <w:szCs w:val="20"/>
         </w:rPr>
-        <w:lastRenderedPageBreak/>
         <w:drawing>
           <wp:inline distT="0" distB="0" distL="0" distR="0">
             <wp:extent cx="5574030" cy="3048000"/>
@@ -4695,7 +5140,7 @@
                     </pic:cNvPicPr>
                   </pic:nvPicPr>
                   <pic:blipFill>
-                    <a:blip r:embed="rId17"/>
+                    <a:blip r:embed="rId18"/>
                     <a:srcRect b="27273"/>
                     <a:stretch>
                       <a:fillRect/>
@@ -4801,14 +5246,14 @@
           <w:lang w:val="pl-PL"/>
         </w:rPr>
       </w:pPr>
-      <w:bookmarkStart w:id="10" w:name="_Toc484109674"/>
+      <w:bookmarkStart w:id="12" w:name="_Toc484184608"/>
       <w:r>
         <w:rPr>
           <w:lang w:val="pl-PL"/>
         </w:rPr>
         <w:t>Unošenje novog medicinskog osoblja</w:t>
       </w:r>
-      <w:bookmarkEnd w:id="10"/>
+      <w:bookmarkEnd w:id="12"/>
     </w:p>
     <w:p>
       <w:pPr>
@@ -4851,7 +5296,15 @@
           <w:sz w:val="20"/>
           <w:szCs w:val="20"/>
         </w:rPr>
-        <w:t>Unošenje podataka o novom medicinskom osoblju vrši se popunjavanjem kontrola. Nakon validacije kontrola osoba će biti uneta u bazu podataka i prikazaće se poruka o uspešnosti unošenja. U suprotnom prikazuje se poruka o grešci. Validacija će sprečiti unos medicinskog osoblja sa istim JMBG-om na nivou tekućeg Doma zdravlja kao i unos nevalidnih karaktera za određena polja. Unos medicinskog osoblja je prikazan na slici 3.6</w:t>
+        <w:t xml:space="preserve">Unošenje podataka o novom medicinskom osoblju vrši se popunjavanjem kontrola. Nakon validacije kontrola osoba će biti uneta u bazu podataka i prikazaće se poruka o uspešnosti unošenja. U suprotnom prikazuje se poruka o </w:t>
+      </w:r>
+      <w:r>
+        <w:rPr>
+          <w:sz w:val="20"/>
+          <w:szCs w:val="20"/>
+        </w:rPr>
+        <w:lastRenderedPageBreak/>
+        <w:t>grešci. Validacija će sprečiti unos medicinskog osoblja sa istim JMBG-om na nivou tekućeg Doma zdravlja kao i unos nevalidnih karaktera za određena polja. Unos medicinskog osoblja je prikazan na slici 3.6</w:t>
       </w:r>
     </w:p>
     <w:p>
@@ -4869,7 +5322,6 @@
           <w:sz w:val="20"/>
           <w:szCs w:val="20"/>
         </w:rPr>
-        <w:lastRenderedPageBreak/>
         <w:drawing>
           <wp:inline distT="0" distB="0" distL="0" distR="0">
             <wp:extent cx="5380971" cy="3073791"/>
@@ -4888,7 +5340,7 @@
                     </pic:cNvPicPr>
                   </pic:nvPicPr>
                   <pic:blipFill>
-                    <a:blip r:embed="rId18"/>
+                    <a:blip r:embed="rId19"/>
                     <a:srcRect l="731" b="23750"/>
                     <a:stretch>
                       <a:fillRect/>
@@ -4979,14 +5431,14 @@
           <w:lang w:val="pl-PL"/>
         </w:rPr>
       </w:pPr>
-      <w:bookmarkStart w:id="11" w:name="_Toc484109675"/>
+      <w:bookmarkStart w:id="13" w:name="_Toc484184609"/>
       <w:r>
         <w:rPr>
           <w:lang w:val="pl-PL"/>
         </w:rPr>
         <w:t>Ažuriranje medicinskog osoblja</w:t>
       </w:r>
-      <w:bookmarkEnd w:id="11"/>
+      <w:bookmarkEnd w:id="13"/>
     </w:p>
     <w:p>
       <w:pPr>
@@ -5095,7 +5547,7 @@
                     </pic:cNvPicPr>
                   </pic:nvPicPr>
                   <pic:blipFill>
-                    <a:blip r:embed="rId19"/>
+                    <a:blip r:embed="rId20"/>
                     <a:srcRect l="1196"/>
                     <a:stretch>
                       <a:fillRect/>
@@ -5193,12 +5645,14 @@
           <w:lang w:val="pl-PL"/>
         </w:rPr>
       </w:pPr>
+      <w:bookmarkStart w:id="14" w:name="_Toc484184610"/>
       <w:r>
         <w:rPr>
           <w:lang w:val="pl-PL"/>
         </w:rPr>
         <w:t>Manipulacija zahtevima za promenu lekara</w:t>
       </w:r>
+      <w:bookmarkEnd w:id="14"/>
     </w:p>
     <w:p>
       <w:pPr>
@@ -5217,7 +5671,6 @@
           <w:lang w:val="pl-PL"/>
         </w:rPr>
       </w:pPr>
-      <w:bookmarkStart w:id="12" w:name="_Toc484109676"/>
       <w:r>
         <w:rPr>
           <w:sz w:val="20"/>
@@ -5261,7 +5714,7 @@
                     </pic:cNvPicPr>
                   </pic:nvPicPr>
                   <pic:blipFill>
-                    <a:blip r:embed="rId20"/>
+                    <a:blip r:embed="rId21"/>
                     <a:srcRect/>
                     <a:stretch>
                       <a:fillRect/>
@@ -5384,13 +5837,14 @@
           <w:lang w:val="pl-PL"/>
         </w:rPr>
       </w:pPr>
+      <w:bookmarkStart w:id="15" w:name="_Toc484184611"/>
       <w:r>
         <w:rPr>
           <w:lang w:val="pl-PL"/>
         </w:rPr>
         <w:t>Izlaz iz aplikacije</w:t>
       </w:r>
-      <w:bookmarkEnd w:id="12"/>
+      <w:bookmarkEnd w:id="15"/>
     </w:p>
     <w:p>
       <w:pPr>
@@ -5434,14 +5888,14 @@
           <w:lang w:val="pt-BR"/>
         </w:rPr>
       </w:pPr>
-      <w:bookmarkStart w:id="13" w:name="_Toc484109677"/>
+      <w:bookmarkStart w:id="16" w:name="_Toc484184612"/>
       <w:r>
         <w:rPr>
           <w:lang w:val="pt-BR"/>
         </w:rPr>
         <w:t>Kontakt</w:t>
       </w:r>
-      <w:bookmarkEnd w:id="13"/>
+      <w:bookmarkEnd w:id="16"/>
     </w:p>
     <w:p>
       <w:pPr>
@@ -5519,7 +5973,7 @@
         </w:rPr>
         <w:t xml:space="preserve">Pavle Cvetković  - </w:t>
       </w:r>
-      <w:hyperlink r:id="rId21" w:history="1">
+      <w:hyperlink r:id="rId22" w:history="1">
         <w:r>
           <w:rPr>
             <w:rStyle w:val="Hyperlink"/>
@@ -5619,10 +6073,10 @@
       </w:pPr>
     </w:p>
     <w:sectPr>
-      <w:headerReference w:type="default" r:id="rId22"/>
-      <w:footerReference w:type="default" r:id="rId23"/>
-      <w:headerReference w:type="first" r:id="rId24"/>
-      <w:footerReference w:type="first" r:id="rId25"/>
+      <w:headerReference w:type="default" r:id="rId23"/>
+      <w:footerReference w:type="default" r:id="rId24"/>
+      <w:headerReference w:type="first" r:id="rId25"/>
+      <w:footerReference w:type="first" r:id="rId26"/>
       <w:pgSz w:w="12240" w:h="15840" w:code="1"/>
       <w:pgMar w:top="1440" w:right="1440" w:bottom="1440" w:left="1276" w:header="708" w:footer="708" w:gutter="0"/>
       <w:cols w:space="708"/>
@@ -5774,7 +6228,7 @@
               <w:rStyle w:val="PageNumber"/>
               <w:noProof/>
             </w:rPr>
-            <w:t>10</w:t>
+            <w:t>11</w:t>
           </w:r>
           <w:r>
             <w:rPr>

</xml_diff>